<commit_message>
fix report 1 and fix report 2. merge report 2.
</commit_message>
<xml_diff>
--- a/Document/Reports/Report 1/Report_1_ThaoHQ.docx
+++ b/Document/Reports/Report 1/Report_1_ThaoHQ.docx
@@ -187,6 +187,56 @@
       <w:tr>
         <w:trPr>
           <w:cnfStyle w:val="000000100000" w:firstRow="0" w:lastRow="0" w:firstColumn="0" w:lastColumn="0" w:oddVBand="0" w:evenVBand="0" w:oddHBand="1" w:evenHBand="0" w:firstRowFirstColumn="0" w:firstRowLastColumn="0" w:lastRowFirstColumn="0" w:lastRowLastColumn="0"/>
+          <w:trHeight w:val="450"/>
+          <w:jc w:val="center"/>
+        </w:trPr>
+        <w:tc>
+          <w:tcPr>
+            <w:cnfStyle w:val="001000000000" w:firstRow="0" w:lastRow="0" w:firstColumn="1" w:lastColumn="0" w:oddVBand="0" w:evenVBand="0" w:oddHBand="0" w:evenHBand="0" w:firstRowFirstColumn="0" w:firstRowLastColumn="0" w:lastRowFirstColumn="0" w:lastRowLastColumn="0"/>
+            <w:tcW w:w="2506" w:type="dxa"/>
+            <w:vAlign w:val="center"/>
+          </w:tcPr>
+          <w:p>
+            <w:pPr>
+              <w:rPr>
+                <w:sz w:val="24"/>
+                <w:szCs w:val="24"/>
+              </w:rPr>
+            </w:pPr>
+            <w:r>
+              <w:rPr>
+                <w:sz w:val="24"/>
+                <w:szCs w:val="24"/>
+              </w:rPr>
+              <w:t>Staff</w:t>
+            </w:r>
+          </w:p>
+        </w:tc>
+        <w:tc>
+          <w:tcPr>
+            <w:tcW w:w="6314" w:type="dxa"/>
+            <w:vAlign w:val="center"/>
+          </w:tcPr>
+          <w:p>
+            <w:pPr>
+              <w:cnfStyle w:val="000000100000" w:firstRow="0" w:lastRow="0" w:firstColumn="0" w:lastColumn="0" w:oddVBand="0" w:evenVBand="0" w:oddHBand="1" w:evenHBand="0" w:firstRowFirstColumn="0" w:firstRowLastColumn="0" w:lastRowFirstColumn="0" w:lastRowLastColumn="0"/>
+              <w:rPr>
+                <w:sz w:val="24"/>
+                <w:szCs w:val="24"/>
+              </w:rPr>
+            </w:pPr>
+            <w:r>
+              <w:rPr>
+                <w:sz w:val="24"/>
+                <w:szCs w:val="24"/>
+              </w:rPr>
+              <w:t>Administrator of website</w:t>
+            </w:r>
+          </w:p>
+        </w:tc>
+      </w:tr>
+      <w:tr>
+        <w:trPr>
           <w:trHeight w:val="1070"/>
           <w:jc w:val="center"/>
         </w:trPr>
@@ -219,7 +269,7 @@
           </w:tcPr>
           <w:p>
             <w:pPr>
-              <w:cnfStyle w:val="000000100000" w:firstRow="0" w:lastRow="0" w:firstColumn="0" w:lastColumn="0" w:oddVBand="0" w:evenVBand="0" w:oddHBand="1" w:evenHBand="0" w:firstRowFirstColumn="0" w:firstRowLastColumn="0" w:lastRowFirstColumn="0" w:lastRowLastColumn="0"/>
+              <w:cnfStyle w:val="000000000000" w:firstRow="0" w:lastRow="0" w:firstColumn="0" w:lastColumn="0" w:oddVBand="0" w:evenVBand="0" w:oddHBand="0" w:evenHBand="0" w:firstRowFirstColumn="0" w:firstRowLastColumn="0" w:lastRowFirstColumn="0" w:lastRowLastColumn="0"/>
               <w:rPr>
                 <w:rFonts w:ascii="Calibri" w:hAnsi="Calibri"/>
                 <w:sz w:val="24"/>
@@ -232,83 +282,7 @@
                 <w:sz w:val="24"/>
                 <w:szCs w:val="24"/>
               </w:rPr>
-              <w:t xml:space="preserve">Official mobile app developed by </w:t>
-            </w:r>
-            <w:r>
-              <w:rPr>
-                <w:rFonts w:ascii="Calibri" w:hAnsi="Calibri"/>
-                <w:sz w:val="24"/>
-                <w:szCs w:val="24"/>
-              </w:rPr>
-              <w:t>Ho Chi Minh Ministry of Communications and Transport -http://www.bu</w:t>
-            </w:r>
-            <w:r>
-              <w:rPr>
-                <w:rFonts w:ascii="Calibri" w:hAnsi="Calibri"/>
-                <w:sz w:val="24"/>
-                <w:szCs w:val="24"/>
-              </w:rPr>
-              <w:t>y</w:t>
-            </w:r>
-            <w:r>
-              <w:rPr>
-                <w:rFonts w:ascii="Calibri" w:hAnsi="Calibri"/>
-                <w:sz w:val="24"/>
-                <w:szCs w:val="24"/>
-              </w:rPr>
-              <w:t>ttphcm.com.vn/Detail_News.aspx?sl=717</w:t>
-            </w:r>
-          </w:p>
-        </w:tc>
-      </w:tr>
-      <w:tr>
-        <w:trPr>
-          <w:trHeight w:val="638"/>
-          <w:jc w:val="center"/>
-        </w:trPr>
-        <w:tc>
-          <w:tcPr>
-            <w:cnfStyle w:val="001000000000" w:firstRow="0" w:lastRow="0" w:firstColumn="1" w:lastColumn="0" w:oddVBand="0" w:evenVBand="0" w:oddHBand="0" w:evenHBand="0" w:firstRowFirstColumn="0" w:firstRowLastColumn="0" w:lastRowFirstColumn="0" w:lastRowLastColumn="0"/>
-            <w:tcW w:w="2506" w:type="dxa"/>
-            <w:vAlign w:val="center"/>
-          </w:tcPr>
-          <w:p>
-            <w:pPr>
-              <w:rPr>
-                <w:sz w:val="24"/>
-                <w:szCs w:val="24"/>
-              </w:rPr>
-            </w:pPr>
-            <w:r>
-              <w:rPr>
-                <w:sz w:val="24"/>
-                <w:szCs w:val="24"/>
-              </w:rPr>
-              <w:t>RAPTOR</w:t>
-            </w:r>
-          </w:p>
-        </w:tc>
-        <w:tc>
-          <w:tcPr>
-            <w:tcW w:w="6314" w:type="dxa"/>
-            <w:vAlign w:val="center"/>
-          </w:tcPr>
-          <w:p>
-            <w:pPr>
-              <w:cnfStyle w:val="000000000000" w:firstRow="0" w:lastRow="0" w:firstColumn="0" w:lastColumn="0" w:oddVBand="0" w:evenVBand="0" w:oddHBand="0" w:evenHBand="0" w:firstRowFirstColumn="0" w:firstRowLastColumn="0" w:lastRowFirstColumn="0" w:lastRowLastColumn="0"/>
-              <w:rPr>
-                <w:rFonts w:ascii="Calibri" w:hAnsi="Calibri"/>
-                <w:sz w:val="24"/>
-                <w:szCs w:val="24"/>
-              </w:rPr>
-            </w:pPr>
-            <w:r>
-              <w:rPr>
-                <w:rFonts w:ascii="Calibri" w:hAnsi="Calibri"/>
-                <w:sz w:val="24"/>
-                <w:szCs w:val="24"/>
-              </w:rPr>
-              <w:t>Round-bAsed Public Transit Optimized Router</w:t>
+              <w:t>Official mobile app developed by Ho Chi Minh Ministry of Communications and Transport -http://www.buyttphcm.com.vn/Detail_News.aspx?sl=717</w:t>
             </w:r>
           </w:p>
         </w:tc>
@@ -337,6 +311,58 @@
                 <w:sz w:val="24"/>
                 <w:szCs w:val="24"/>
               </w:rPr>
+              <w:t>RAPTOR</w:t>
+            </w:r>
+          </w:p>
+        </w:tc>
+        <w:tc>
+          <w:tcPr>
+            <w:tcW w:w="6314" w:type="dxa"/>
+            <w:vAlign w:val="center"/>
+          </w:tcPr>
+          <w:p>
+            <w:pPr>
+              <w:cnfStyle w:val="000000100000" w:firstRow="0" w:lastRow="0" w:firstColumn="0" w:lastColumn="0" w:oddVBand="0" w:evenVBand="0" w:oddHBand="1" w:evenHBand="0" w:firstRowFirstColumn="0" w:firstRowLastColumn="0" w:lastRowFirstColumn="0" w:lastRowLastColumn="0"/>
+              <w:rPr>
+                <w:rFonts w:ascii="Calibri" w:hAnsi="Calibri"/>
+                <w:sz w:val="24"/>
+                <w:szCs w:val="24"/>
+              </w:rPr>
+            </w:pPr>
+            <w:r>
+              <w:rPr>
+                <w:rFonts w:ascii="Calibri" w:hAnsi="Calibri"/>
+                <w:sz w:val="24"/>
+                <w:szCs w:val="24"/>
+              </w:rPr>
+              <w:t>Round-bAsed Public Transit Optimized Router</w:t>
+            </w:r>
+          </w:p>
+        </w:tc>
+      </w:tr>
+      <w:tr>
+        <w:trPr>
+          <w:trHeight w:val="638"/>
+          <w:jc w:val="center"/>
+        </w:trPr>
+        <w:tc>
+          <w:tcPr>
+            <w:cnfStyle w:val="001000000000" w:firstRow="0" w:lastRow="0" w:firstColumn="1" w:lastColumn="0" w:oddVBand="0" w:evenVBand="0" w:oddHBand="0" w:evenHBand="0" w:firstRowFirstColumn="0" w:firstRowLastColumn="0" w:lastRowFirstColumn="0" w:lastRowLastColumn="0"/>
+            <w:tcW w:w="2506" w:type="dxa"/>
+            <w:vAlign w:val="center"/>
+          </w:tcPr>
+          <w:p>
+            <w:pPr>
+              <w:rPr>
+                <w:sz w:val="24"/>
+                <w:szCs w:val="24"/>
+              </w:rPr>
+            </w:pPr>
+            <w:r>
+              <w:rPr>
+                <w:sz w:val="24"/>
+                <w:szCs w:val="24"/>
+              </w:rPr>
               <w:t>mcRAPTOR</w:t>
             </w:r>
           </w:p>
@@ -348,7 +374,7 @@
           </w:tcPr>
           <w:p>
             <w:pPr>
-              <w:cnfStyle w:val="000000100000" w:firstRow="0" w:lastRow="0" w:firstColumn="0" w:lastColumn="0" w:oddVBand="0" w:evenVBand="0" w:oddHBand="1" w:evenHBand="0" w:firstRowFirstColumn="0" w:firstRowLastColumn="0" w:lastRowFirstColumn="0" w:lastRowLastColumn="0"/>
+              <w:cnfStyle w:val="000000000000" w:firstRow="0" w:lastRow="0" w:firstColumn="0" w:lastColumn="0" w:oddVBand="0" w:evenVBand="0" w:oddHBand="0" w:evenHBand="0" w:firstRowFirstColumn="0" w:firstRowLastColumn="0" w:lastRowFirstColumn="0" w:lastRowLastColumn="0"/>
               <w:rPr>
                 <w:rFonts w:ascii="Calibri" w:hAnsi="Calibri"/>
                 <w:sz w:val="24"/>
@@ -368,6 +394,7 @@
       </w:tr>
       <w:tr>
         <w:trPr>
+          <w:cnfStyle w:val="000000100000" w:firstRow="0" w:lastRow="0" w:firstColumn="0" w:lastColumn="0" w:oddVBand="0" w:evenVBand="0" w:oddHBand="1" w:evenHBand="0" w:firstRowFirstColumn="0" w:firstRowLastColumn="0" w:lastRowFirstColumn="0" w:lastRowLastColumn="0"/>
           <w:trHeight w:val="503"/>
           <w:jc w:val="center"/>
         </w:trPr>
@@ -400,7 +427,7 @@
           </w:tcPr>
           <w:p>
             <w:pPr>
-              <w:cnfStyle w:val="000000000000" w:firstRow="0" w:lastRow="0" w:firstColumn="0" w:lastColumn="0" w:oddVBand="0" w:evenVBand="0" w:oddHBand="0" w:evenHBand="0" w:firstRowFirstColumn="0" w:firstRowLastColumn="0" w:lastRowFirstColumn="0" w:lastRowLastColumn="0"/>
+              <w:cnfStyle w:val="000000100000" w:firstRow="0" w:lastRow="0" w:firstColumn="0" w:lastColumn="0" w:oddVBand="0" w:evenVBand="0" w:oddHBand="1" w:evenHBand="0" w:firstRowFirstColumn="0" w:firstRowLastColumn="0" w:lastRowFirstColumn="0" w:lastRowLastColumn="0"/>
               <w:rPr>
                 <w:rFonts w:ascii="Calibri" w:hAnsi="Calibri"/>
                 <w:sz w:val="24"/>
@@ -420,7 +447,6 @@
       </w:tr>
       <w:tr>
         <w:trPr>
-          <w:cnfStyle w:val="000000100000" w:firstRow="0" w:lastRow="0" w:firstColumn="0" w:lastColumn="0" w:oddVBand="0" w:evenVBand="0" w:oddHBand="1" w:evenHBand="0" w:firstRowFirstColumn="0" w:firstRowLastColumn="0" w:lastRowFirstColumn="0" w:lastRowLastColumn="0"/>
           <w:trHeight w:val="566"/>
           <w:jc w:val="center"/>
         </w:trPr>
@@ -453,7 +479,7 @@
           </w:tcPr>
           <w:p>
             <w:pPr>
-              <w:cnfStyle w:val="000000100000" w:firstRow="0" w:lastRow="0" w:firstColumn="0" w:lastColumn="0" w:oddVBand="0" w:evenVBand="0" w:oddHBand="1" w:evenHBand="0" w:firstRowFirstColumn="0" w:firstRowLastColumn="0" w:lastRowFirstColumn="0" w:lastRowLastColumn="0"/>
+              <w:cnfStyle w:val="000000000000" w:firstRow="0" w:lastRow="0" w:firstColumn="0" w:lastColumn="0" w:oddVBand="0" w:evenVBand="0" w:oddHBand="0" w:evenHBand="0" w:firstRowFirstColumn="0" w:firstRowLastColumn="0" w:lastRowFirstColumn="0" w:lastRowLastColumn="0"/>
               <w:rPr>
                 <w:rFonts w:ascii="Calibri" w:hAnsi="Calibri"/>
                 <w:sz w:val="24"/>
@@ -489,6 +515,7 @@
       </w:tr>
       <w:tr>
         <w:trPr>
+          <w:cnfStyle w:val="000000100000" w:firstRow="0" w:lastRow="0" w:firstColumn="0" w:lastColumn="0" w:oddVBand="0" w:evenVBand="0" w:oddHBand="1" w:evenHBand="0" w:firstRowFirstColumn="0" w:firstRowLastColumn="0" w:lastRowFirstColumn="0" w:lastRowLastColumn="0"/>
           <w:trHeight w:val="530"/>
           <w:jc w:val="center"/>
         </w:trPr>
@@ -521,7 +548,7 @@
           </w:tcPr>
           <w:p>
             <w:pPr>
-              <w:cnfStyle w:val="000000000000" w:firstRow="0" w:lastRow="0" w:firstColumn="0" w:lastColumn="0" w:oddVBand="0" w:evenVBand="0" w:oddHBand="0" w:evenHBand="0" w:firstRowFirstColumn="0" w:firstRowLastColumn="0" w:lastRowFirstColumn="0" w:lastRowLastColumn="0"/>
+              <w:cnfStyle w:val="000000100000" w:firstRow="0" w:lastRow="0" w:firstColumn="0" w:lastColumn="0" w:oddVBand="0" w:evenVBand="0" w:oddHBand="1" w:evenHBand="0" w:firstRowFirstColumn="0" w:firstRowLastColumn="0" w:lastRowFirstColumn="0" w:lastRowLastColumn="0"/>
               <w:rPr>
                 <w:rFonts w:ascii="Calibri" w:hAnsi="Calibri"/>
                 <w:sz w:val="24"/>
@@ -599,6 +626,74 @@
                 <w:szCs w:val="24"/>
               </w:rPr>
               <w:t xml:space="preserve"> without intermediate halt. </w:t>
+            </w:r>
+          </w:p>
+        </w:tc>
+      </w:tr>
+      <w:tr>
+        <w:trPr>
+          <w:trHeight w:val="557"/>
+          <w:jc w:val="center"/>
+        </w:trPr>
+        <w:tc>
+          <w:tcPr>
+            <w:cnfStyle w:val="001000000000" w:firstRow="0" w:lastRow="0" w:firstColumn="1" w:lastColumn="0" w:oddVBand="0" w:evenVBand="0" w:oddHBand="0" w:evenHBand="0" w:firstRowFirstColumn="0" w:firstRowLastColumn="0" w:lastRowFirstColumn="0" w:lastRowLastColumn="0"/>
+            <w:tcW w:w="2506" w:type="dxa"/>
+            <w:vAlign w:val="center"/>
+          </w:tcPr>
+          <w:p>
+            <w:pPr>
+              <w:rPr>
+                <w:sz w:val="24"/>
+                <w:szCs w:val="24"/>
+              </w:rPr>
+            </w:pPr>
+            <w:r>
+              <w:rPr>
+                <w:sz w:val="24"/>
+                <w:szCs w:val="24"/>
+              </w:rPr>
+              <w:t>Route</w:t>
+            </w:r>
+          </w:p>
+        </w:tc>
+        <w:tc>
+          <w:tcPr>
+            <w:tcW w:w="6314" w:type="dxa"/>
+            <w:vAlign w:val="center"/>
+          </w:tcPr>
+          <w:p>
+            <w:pPr>
+              <w:cnfStyle w:val="000000000000" w:firstRow="0" w:lastRow="0" w:firstColumn="0" w:lastColumn="0" w:oddVBand="0" w:evenVBand="0" w:oddHBand="0" w:evenHBand="0" w:firstRowFirstColumn="0" w:firstRowLastColumn="0" w:lastRowFirstColumn="0" w:lastRowLastColumn="0"/>
+              <w:rPr>
+                <w:rFonts w:ascii="Calibri" w:hAnsi="Calibri"/>
+                <w:sz w:val="24"/>
+                <w:szCs w:val="24"/>
+              </w:rPr>
+            </w:pPr>
+            <w:r>
+              <w:rPr>
+                <w:rFonts w:ascii="Calibri" w:hAnsi="Calibri"/>
+                <w:sz w:val="24"/>
+                <w:szCs w:val="24"/>
+              </w:rPr>
+              <w:t xml:space="preserve">Route is a trip with time arrival information at each </w:t>
+            </w:r>
+            <w:r>
+              <w:rPr>
+                <w:rFonts w:ascii="Calibri" w:hAnsi="Calibri"/>
+                <w:sz w:val="24"/>
+                <w:szCs w:val="24"/>
+              </w:rPr>
+              <w:t>station</w:t>
+            </w:r>
+            <w:r>
+              <w:rPr>
+                <w:rFonts w:ascii="Calibri" w:hAnsi="Calibri"/>
+                <w:sz w:val="24"/>
+                <w:szCs w:val="24"/>
+              </w:rPr>
+              <w:t>. One trip often has many routes.</w:t>
             </w:r>
           </w:p>
         </w:tc>
@@ -627,7 +722,7 @@
                 <w:sz w:val="24"/>
                 <w:szCs w:val="24"/>
               </w:rPr>
-              <w:t>Route</w:t>
+              <w:t>Footpath</w:t>
             </w:r>
           </w:p>
         </w:tc>
@@ -651,7 +746,7 @@
                 <w:sz w:val="24"/>
                 <w:szCs w:val="24"/>
               </w:rPr>
-              <w:t xml:space="preserve">Route is a trip with time arrival information at each </w:t>
+              <w:t xml:space="preserve">Model walking connection between </w:t>
             </w:r>
             <w:r>
               <w:rPr>
@@ -659,7 +754,7 @@
                 <w:sz w:val="24"/>
                 <w:szCs w:val="24"/>
               </w:rPr>
-              <w:t>station</w:t>
+              <w:t>stations</w:t>
             </w:r>
             <w:r>
               <w:rPr>
@@ -667,21 +762,20 @@
                 <w:sz w:val="24"/>
                 <w:szCs w:val="24"/>
               </w:rPr>
-              <w:t>. One trip often has many routes.</w:t>
+              <w:t>.</w:t>
             </w:r>
           </w:p>
         </w:tc>
       </w:tr>
       <w:tr>
         <w:trPr>
-          <w:trHeight w:val="557"/>
+          <w:trHeight w:val="971"/>
           <w:jc w:val="center"/>
         </w:trPr>
         <w:tc>
           <w:tcPr>
             <w:cnfStyle w:val="001000000000" w:firstRow="0" w:lastRow="0" w:firstColumn="1" w:lastColumn="0" w:oddVBand="0" w:evenVBand="0" w:oddHBand="0" w:evenHBand="0" w:firstRowFirstColumn="0" w:firstRowLastColumn="0" w:lastRowFirstColumn="0" w:lastRowLastColumn="0"/>
             <w:tcW w:w="2506" w:type="dxa"/>
-            <w:vAlign w:val="center"/>
           </w:tcPr>
           <w:p>
             <w:pPr>
@@ -695,7 +789,7 @@
                 <w:sz w:val="24"/>
                 <w:szCs w:val="24"/>
               </w:rPr>
-              <w:t>Footpath</w:t>
+              <w:t>Pareto Set</w:t>
             </w:r>
           </w:p>
         </w:tc>
@@ -719,74 +813,6 @@
                 <w:sz w:val="24"/>
                 <w:szCs w:val="24"/>
               </w:rPr>
-              <w:t xml:space="preserve">Model walking connection between </w:t>
-            </w:r>
-            <w:r>
-              <w:rPr>
-                <w:rFonts w:ascii="Calibri" w:hAnsi="Calibri"/>
-                <w:sz w:val="24"/>
-                <w:szCs w:val="24"/>
-              </w:rPr>
-              <w:t>stations</w:t>
-            </w:r>
-            <w:r>
-              <w:rPr>
-                <w:rFonts w:ascii="Calibri" w:hAnsi="Calibri"/>
-                <w:sz w:val="24"/>
-                <w:szCs w:val="24"/>
-              </w:rPr>
-              <w:t>.</w:t>
-            </w:r>
-          </w:p>
-        </w:tc>
-      </w:tr>
-      <w:tr>
-        <w:trPr>
-          <w:cnfStyle w:val="000000100000" w:firstRow="0" w:lastRow="0" w:firstColumn="0" w:lastColumn="0" w:oddVBand="0" w:evenVBand="0" w:oddHBand="1" w:evenHBand="0" w:firstRowFirstColumn="0" w:firstRowLastColumn="0" w:lastRowFirstColumn="0" w:lastRowLastColumn="0"/>
-          <w:trHeight w:val="971"/>
-          <w:jc w:val="center"/>
-        </w:trPr>
-        <w:tc>
-          <w:tcPr>
-            <w:cnfStyle w:val="001000000000" w:firstRow="0" w:lastRow="0" w:firstColumn="1" w:lastColumn="0" w:oddVBand="0" w:evenVBand="0" w:oddHBand="0" w:evenHBand="0" w:firstRowFirstColumn="0" w:firstRowLastColumn="0" w:lastRowFirstColumn="0" w:lastRowLastColumn="0"/>
-            <w:tcW w:w="2506" w:type="dxa"/>
-          </w:tcPr>
-          <w:p>
-            <w:pPr>
-              <w:rPr>
-                <w:sz w:val="24"/>
-                <w:szCs w:val="24"/>
-              </w:rPr>
-            </w:pPr>
-            <w:r>
-              <w:rPr>
-                <w:sz w:val="24"/>
-                <w:szCs w:val="24"/>
-              </w:rPr>
-              <w:t>Pareto Set</w:t>
-            </w:r>
-          </w:p>
-        </w:tc>
-        <w:tc>
-          <w:tcPr>
-            <w:tcW w:w="6314" w:type="dxa"/>
-            <w:vAlign w:val="center"/>
-          </w:tcPr>
-          <w:p>
-            <w:pPr>
-              <w:cnfStyle w:val="000000100000" w:firstRow="0" w:lastRow="0" w:firstColumn="0" w:lastColumn="0" w:oddVBand="0" w:evenVBand="0" w:oddHBand="1" w:evenHBand="0" w:firstRowFirstColumn="0" w:firstRowLastColumn="0" w:lastRowFirstColumn="0" w:lastRowLastColumn="0"/>
-              <w:rPr>
-                <w:rFonts w:ascii="Calibri" w:hAnsi="Calibri"/>
-                <w:sz w:val="24"/>
-                <w:szCs w:val="24"/>
-              </w:rPr>
-            </w:pPr>
-            <w:r>
-              <w:rPr>
-                <w:rFonts w:ascii="Calibri" w:hAnsi="Calibri"/>
-                <w:sz w:val="24"/>
-                <w:szCs w:val="24"/>
-              </w:rPr>
               <w:t>is a subset of the set of feasible points of solutions that contains all points that have at least one objective optimized while holding all other objectives constant</w:t>
             </w:r>
             <w:r>
@@ -800,7 +826,7 @@
           </w:p>
           <w:p>
             <w:pPr>
-              <w:cnfStyle w:val="000000100000" w:firstRow="0" w:lastRow="0" w:firstColumn="0" w:lastColumn="0" w:oddVBand="0" w:evenVBand="0" w:oddHBand="1" w:evenHBand="0" w:firstRowFirstColumn="0" w:firstRowLastColumn="0" w:lastRowFirstColumn="0" w:lastRowLastColumn="0"/>
+              <w:cnfStyle w:val="000000000000" w:firstRow="0" w:lastRow="0" w:firstColumn="0" w:lastColumn="0" w:oddVBand="0" w:evenVBand="0" w:oddHBand="0" w:evenHBand="0" w:firstRowFirstColumn="0" w:firstRowLastColumn="0" w:lastRowFirstColumn="0" w:lastRowLastColumn="0"/>
               <w:rPr>
                 <w:rFonts w:ascii="Calibri" w:hAnsi="Calibri"/>
                 <w:sz w:val="24"/>
@@ -819,27 +845,14 @@
       <w:r>
         <w:t xml:space="preserve">Table </w:t>
       </w:r>
-      <w:r>
-        <w:fldChar w:fldCharType="begin"/>
-      </w:r>
-      <w:r>
-        <w:instrText xml:space="preserve"> SEQ Table \* ARABIC </w:instrText>
-      </w:r>
-      <w:r>
-        <w:fldChar w:fldCharType="separate"/>
-      </w:r>
-      <w:r>
-        <w:rPr>
-          <w:noProof/>
-        </w:rPr>
-        <w:t>1</w:t>
-      </w:r>
-      <w:r>
-        <w:rPr>
-          <w:noProof/>
-        </w:rPr>
-        <w:fldChar w:fldCharType="end"/>
-      </w:r>
+      <w:fldSimple w:instr=" SEQ Table \* ARABIC ">
+        <w:r>
+          <w:rPr>
+            <w:noProof/>
+          </w:rPr>
+          <w:t>1</w:t>
+        </w:r>
+      </w:fldSimple>
       <w:r>
         <w:t xml:space="preserve">: </w:t>
       </w:r>
@@ -877,51 +890,24 @@
     </w:p>
     <w:p>
       <w:pPr>
-        <w:pStyle w:val="ListParagraph"/>
-        <w:numPr>
-          <w:ilvl w:val="0"/>
-          <w:numId w:val="1"/>
-        </w:numPr>
-        <w:spacing w:line="360" w:lineRule="auto"/>
-        <w:ind w:left="360"/>
-        <w:rPr>
-          <w:rFonts w:ascii="Cambria" w:hAnsi="Cambria"/>
-          <w:b/>
-          <w:sz w:val="52"/>
-          <w:szCs w:val="52"/>
-        </w:rPr>
-      </w:pPr>
-      <w:r>
-        <w:rPr>
-          <w:rFonts w:ascii="Cambria" w:hAnsi="Cambria"/>
-          <w:b/>
-          <w:sz w:val="52"/>
-          <w:szCs w:val="52"/>
-        </w:rPr>
+        <w:pStyle w:val="Heading1"/>
+      </w:pPr>
+      <w:r>
+        <w:t xml:space="preserve">A. </w:t>
+      </w:r>
+      <w:r>
         <w:t>Introduction</w:t>
       </w:r>
     </w:p>
     <w:p>
       <w:pPr>
-        <w:pStyle w:val="ListParagraph"/>
-        <w:numPr>
-          <w:ilvl w:val="0"/>
-          <w:numId w:val="3"/>
-        </w:numPr>
-        <w:ind w:left="720"/>
-        <w:rPr>
-          <w:rFonts w:ascii="Cambria" w:hAnsi="Cambria"/>
-          <w:sz w:val="36"/>
-          <w:szCs w:val="36"/>
-        </w:rPr>
-      </w:pPr>
-      <w:r>
-        <w:rPr>
-          <w:rFonts w:ascii="Cambria" w:hAnsi="Cambria"/>
-          <w:b/>
-          <w:sz w:val="36"/>
-          <w:szCs w:val="36"/>
-        </w:rPr>
+        <w:pStyle w:val="Heading2"/>
+        <w:ind w:firstLine="360"/>
+      </w:pPr>
+      <w:r>
+        <w:t xml:space="preserve">1. </w:t>
+      </w:r>
+      <w:r>
         <w:t>Project Information</w:t>
       </w:r>
     </w:p>
@@ -1142,23 +1128,19 @@
     </w:p>
     <w:p>
       <w:pPr>
-        <w:pStyle w:val="ListParagraph"/>
-        <w:numPr>
-          <w:ilvl w:val="0"/>
-          <w:numId w:val="3"/>
-        </w:numPr>
-        <w:ind w:left="720"/>
-        <w:rPr>
-          <w:rFonts w:ascii="Cambria" w:hAnsi="Cambria"/>
-          <w:sz w:val="32"/>
-        </w:rPr>
-      </w:pPr>
-      <w:r>
-        <w:rPr>
-          <w:rFonts w:ascii="Cambria" w:hAnsi="Cambria"/>
-          <w:b/>
-          <w:sz w:val="32"/>
-        </w:rPr>
+        <w:pStyle w:val="Heading2"/>
+        <w:ind w:firstLine="360"/>
+      </w:pPr>
+      <w:r>
+        <w:rPr>
+          <w:bCs w:val="0"/>
+        </w:rPr>
+        <w:t>2.</w:t>
+      </w:r>
+      <w:r>
+        <w:t xml:space="preserve"> </w:t>
+      </w:r>
+      <w:r>
         <w:t>Introduction</w:t>
       </w:r>
     </w:p>
@@ -1232,24 +1214,13 @@
     </w:p>
     <w:p>
       <w:pPr>
-        <w:pStyle w:val="ListParagraph"/>
-        <w:numPr>
-          <w:ilvl w:val="0"/>
-          <w:numId w:val="3"/>
-        </w:numPr>
-        <w:ind w:left="720"/>
-        <w:rPr>
-          <w:rFonts w:ascii="Cambria" w:hAnsi="Cambria"/>
-          <w:b/>
-          <w:sz w:val="32"/>
-        </w:rPr>
-      </w:pPr>
-      <w:r>
-        <w:rPr>
-          <w:rFonts w:ascii="Cambria" w:hAnsi="Cambria"/>
-          <w:b/>
-          <w:sz w:val="32"/>
-        </w:rPr>
+        <w:pStyle w:val="Heading2"/>
+        <w:ind w:firstLine="360"/>
+      </w:pPr>
+      <w:r>
+        <w:t xml:space="preserve">3. </w:t>
+      </w:r>
+      <w:r>
         <w:t>Current Situation</w:t>
       </w:r>
     </w:p>
@@ -1330,24 +1301,13 @@
     </w:p>
     <w:p>
       <w:pPr>
-        <w:pStyle w:val="ListParagraph"/>
-        <w:numPr>
-          <w:ilvl w:val="0"/>
-          <w:numId w:val="3"/>
-        </w:numPr>
-        <w:ind w:left="720"/>
-        <w:rPr>
-          <w:rFonts w:ascii="Cambria" w:hAnsi="Cambria"/>
-          <w:b/>
-          <w:sz w:val="32"/>
-        </w:rPr>
-      </w:pPr>
-      <w:r>
-        <w:rPr>
-          <w:rFonts w:ascii="Cambria" w:hAnsi="Cambria"/>
-          <w:b/>
-          <w:sz w:val="32"/>
-        </w:rPr>
+        <w:pStyle w:val="Heading2"/>
+        <w:ind w:firstLine="360"/>
+      </w:pPr>
+      <w:r>
+        <w:t xml:space="preserve">4. </w:t>
+      </w:r>
+      <w:r>
         <w:t>Problem Definition</w:t>
       </w:r>
     </w:p>
@@ -1465,24 +1425,13 @@
     </w:p>
     <w:p>
       <w:pPr>
-        <w:pStyle w:val="ListParagraph"/>
-        <w:numPr>
-          <w:ilvl w:val="0"/>
-          <w:numId w:val="3"/>
-        </w:numPr>
-        <w:ind w:left="720"/>
-        <w:rPr>
-          <w:rFonts w:ascii="Cambria" w:hAnsi="Cambria"/>
-          <w:b/>
-          <w:sz w:val="32"/>
-        </w:rPr>
-      </w:pPr>
-      <w:r>
-        <w:rPr>
-          <w:rFonts w:ascii="Cambria" w:hAnsi="Cambria"/>
-          <w:b/>
-          <w:sz w:val="32"/>
-        </w:rPr>
+        <w:pStyle w:val="Heading2"/>
+        <w:ind w:firstLine="360"/>
+      </w:pPr>
+      <w:r>
+        <w:t xml:space="preserve">5. </w:t>
+      </w:r>
+      <w:r>
         <w:t>Proposed Solution</w:t>
       </w:r>
     </w:p>
@@ -1526,20 +1475,10 @@
     </w:p>
     <w:p>
       <w:pPr>
-        <w:spacing w:after="160" w:line="259" w:lineRule="auto"/>
-        <w:ind w:left="360" w:firstLine="360"/>
-        <w:rPr>
-          <w:rFonts w:ascii="Cambria" w:hAnsi="Cambria"/>
-          <w:b/>
-          <w:szCs w:val="28"/>
-        </w:rPr>
-      </w:pPr>
-      <w:r>
-        <w:rPr>
-          <w:rFonts w:ascii="Cambria" w:hAnsi="Cambria"/>
-          <w:b/>
-          <w:szCs w:val="28"/>
-        </w:rPr>
+        <w:pStyle w:val="Heading3"/>
+        <w:ind w:firstLine="1080"/>
+      </w:pPr>
+      <w:r>
         <w:t>5.1 Feature functions:</w:t>
       </w:r>
     </w:p>
@@ -1954,17 +1893,7 @@
           <w:sz w:val="24"/>
           <w:szCs w:val="24"/>
         </w:rPr>
-        <w:t>: user inputs start point, two optional middle points and end poin</w:t>
-      </w:r>
-      <w:bookmarkStart w:id="2" w:name="_GoBack"/>
-      <w:bookmarkEnd w:id="2"/>
-      <w:r>
-        <w:rPr>
-          <w:rFonts w:ascii="Cambria" w:hAnsi="Cambria"/>
-          <w:sz w:val="24"/>
-          <w:szCs w:val="24"/>
-        </w:rPr>
-        <w:t xml:space="preserve">t and optional departure time. Application will find the best bus route from start point through middle points to end point </w:t>
+        <w:t xml:space="preserve">: user inputs start point, two optional middle points and end point and optional departure time. Application will find the best bus route from start point through middle points to end point </w:t>
       </w:r>
       <w:r>
         <w:rPr>
@@ -2007,6 +1936,7 @@
           <w:sz w:val="24"/>
           <w:szCs w:val="24"/>
         </w:rPr>
+        <w:lastRenderedPageBreak/>
         <w:t>Find bus route through from two points to four points with optimize</w:t>
       </w:r>
       <w:r>
@@ -2095,16 +2025,7 @@
           <w:sz w:val="24"/>
           <w:szCs w:val="24"/>
         </w:rPr>
-        <w:t xml:space="preserve"> </w:t>
-      </w:r>
-      <w:r>
-        <w:rPr>
-          <w:rFonts w:ascii="Cambria" w:hAnsi="Cambria"/>
-          <w:sz w:val="24"/>
-          <w:szCs w:val="24"/>
-        </w:rPr>
-        <w:lastRenderedPageBreak/>
-        <w:t>option. Application will find the best bus route from start point through three point</w:t>
+        <w:t xml:space="preserve"> option. Application will find the best bus route from start point through three point</w:t>
       </w:r>
       <w:r>
         <w:rPr>
@@ -2733,28 +2654,12 @@
     </w:p>
     <w:p>
       <w:pPr>
-        <w:spacing w:after="160" w:line="259" w:lineRule="auto"/>
-        <w:ind w:left="360" w:firstLine="720"/>
-        <w:rPr>
-          <w:rFonts w:ascii="Cambria" w:hAnsi="Cambria"/>
-          <w:b/>
-          <w:szCs w:val="28"/>
-        </w:rPr>
-      </w:pPr>
-      <w:r>
-        <w:rPr>
-          <w:rFonts w:ascii="Cambria" w:hAnsi="Cambria"/>
-          <w:sz w:val="24"/>
-          <w:szCs w:val="24"/>
-        </w:rPr>
-        <w:tab/>
-      </w:r>
-      <w:r>
-        <w:rPr>
-          <w:rFonts w:ascii="Cambria" w:hAnsi="Cambria"/>
-          <w:b/>
-          <w:szCs w:val="28"/>
-        </w:rPr>
+        <w:pStyle w:val="Heading3"/>
+        <w:ind w:firstLine="1080"/>
+      </w:pPr>
+      <w:bookmarkStart w:id="2" w:name="_GoBack"/>
+      <w:bookmarkEnd w:id="2"/>
+      <w:r>
         <w:t>5.2 Advantages and disadvantages:</w:t>
       </w:r>
     </w:p>
@@ -2939,6 +2844,7 @@
           <w:sz w:val="24"/>
           <w:szCs w:val="24"/>
         </w:rPr>
+        <w:lastRenderedPageBreak/>
         <w:t xml:space="preserve">Smart wear has higher price than smart phone and these screen is slightly small </w:t>
       </w:r>
       <w:r>
@@ -2991,25 +2897,13 @@
     </w:p>
     <w:p>
       <w:pPr>
-        <w:pStyle w:val="ListParagraph"/>
-        <w:numPr>
-          <w:ilvl w:val="0"/>
-          <w:numId w:val="3"/>
-        </w:numPr>
-        <w:ind w:left="720"/>
-        <w:rPr>
-          <w:rFonts w:ascii="Cambria" w:hAnsi="Cambria"/>
-          <w:b/>
-          <w:sz w:val="32"/>
-        </w:rPr>
-      </w:pPr>
-      <w:r>
-        <w:rPr>
-          <w:rFonts w:ascii="Cambria" w:hAnsi="Cambria"/>
-          <w:b/>
-          <w:sz w:val="32"/>
-        </w:rPr>
-        <w:lastRenderedPageBreak/>
+        <w:pStyle w:val="Heading2"/>
+        <w:ind w:firstLine="360"/>
+      </w:pPr>
+      <w:r>
+        <w:t xml:space="preserve">6. </w:t>
+      </w:r>
+      <w:r>
         <w:t>Functional Requirements</w:t>
       </w:r>
     </w:p>
@@ -3446,24 +3340,13 @@
     </w:p>
     <w:p>
       <w:pPr>
-        <w:pStyle w:val="ListParagraph"/>
-        <w:numPr>
-          <w:ilvl w:val="0"/>
-          <w:numId w:val="3"/>
-        </w:numPr>
-        <w:ind w:left="720"/>
-        <w:rPr>
-          <w:rFonts w:ascii="Cambria" w:hAnsi="Cambria"/>
-          <w:b/>
-          <w:sz w:val="32"/>
-        </w:rPr>
-      </w:pPr>
-      <w:r>
-        <w:rPr>
-          <w:rFonts w:ascii="Cambria" w:hAnsi="Cambria"/>
-          <w:b/>
-          <w:sz w:val="32"/>
-        </w:rPr>
+        <w:pStyle w:val="Heading2"/>
+        <w:ind w:firstLine="360"/>
+      </w:pPr>
+      <w:r>
+        <w:t xml:space="preserve">7. </w:t>
+      </w:r>
+      <w:r>
         <w:t>Role and Responsibility</w:t>
       </w:r>
     </w:p>
@@ -3639,42 +3522,12 @@
                 <w:szCs w:val="28"/>
               </w:rPr>
             </w:pPr>
-            <w:proofErr w:type="spellStart"/>
             <w:r>
               <w:rPr>
                 <w:szCs w:val="28"/>
               </w:rPr>
-              <w:t>Kiều</w:t>
+              <w:t>Kiều Trọng Khánh</w:t>
             </w:r>
-            <w:proofErr w:type="spellEnd"/>
-            <w:r>
-              <w:rPr>
-                <w:szCs w:val="28"/>
-              </w:rPr>
-              <w:t xml:space="preserve"> </w:t>
-            </w:r>
-            <w:proofErr w:type="spellStart"/>
-            <w:r>
-              <w:rPr>
-                <w:szCs w:val="28"/>
-              </w:rPr>
-              <w:t>Trọng</w:t>
-            </w:r>
-            <w:proofErr w:type="spellEnd"/>
-            <w:r>
-              <w:rPr>
-                <w:szCs w:val="28"/>
-              </w:rPr>
-              <w:t xml:space="preserve"> </w:t>
-            </w:r>
-            <w:proofErr w:type="spellStart"/>
-            <w:r>
-              <w:rPr>
-                <w:szCs w:val="28"/>
-              </w:rPr>
-              <w:t>Khánh</w:t>
-            </w:r>
-            <w:proofErr w:type="spellEnd"/>
           </w:p>
         </w:tc>
         <w:tc>
@@ -3765,42 +3618,12 @@
                 <w:szCs w:val="28"/>
               </w:rPr>
             </w:pPr>
-            <w:proofErr w:type="spellStart"/>
             <w:r>
               <w:rPr>
                 <w:szCs w:val="28"/>
               </w:rPr>
-              <w:t>Huỳnh</w:t>
+              <w:t>Huỳnh Quang Thảo</w:t>
             </w:r>
-            <w:proofErr w:type="spellEnd"/>
-            <w:r>
-              <w:rPr>
-                <w:szCs w:val="28"/>
-              </w:rPr>
-              <w:t xml:space="preserve"> </w:t>
-            </w:r>
-            <w:proofErr w:type="spellStart"/>
-            <w:r>
-              <w:rPr>
-                <w:szCs w:val="28"/>
-              </w:rPr>
-              <w:t>Quang</w:t>
-            </w:r>
-            <w:proofErr w:type="spellEnd"/>
-            <w:r>
-              <w:rPr>
-                <w:szCs w:val="28"/>
-              </w:rPr>
-              <w:t xml:space="preserve"> </w:t>
-            </w:r>
-            <w:proofErr w:type="spellStart"/>
-            <w:r>
-              <w:rPr>
-                <w:szCs w:val="28"/>
-              </w:rPr>
-              <w:t>Thảo</w:t>
-            </w:r>
-            <w:proofErr w:type="spellEnd"/>
           </w:p>
         </w:tc>
         <w:tc>
@@ -3967,33 +3790,11 @@
                 <w:szCs w:val="28"/>
               </w:rPr>
             </w:pPr>
-            <w:proofErr w:type="spellStart"/>
             <w:r>
               <w:rPr>
                 <w:szCs w:val="28"/>
               </w:rPr>
-              <w:t>Nguyễn</w:t>
-            </w:r>
-            <w:proofErr w:type="spellEnd"/>
-            <w:r>
-              <w:rPr>
-                <w:szCs w:val="28"/>
-              </w:rPr>
-              <w:t xml:space="preserve"> </w:t>
-            </w:r>
-            <w:proofErr w:type="spellStart"/>
-            <w:r>
-              <w:rPr>
-                <w:szCs w:val="28"/>
-              </w:rPr>
-              <w:t>Trung</w:t>
-            </w:r>
-            <w:proofErr w:type="spellEnd"/>
-            <w:r>
-              <w:rPr>
-                <w:szCs w:val="28"/>
-              </w:rPr>
-              <w:t xml:space="preserve"> Nam</w:t>
+              <w:t>Nguyễn Trung Nam</w:t>
             </w:r>
           </w:p>
         </w:tc>
@@ -4157,42 +3958,12 @@
                 <w:szCs w:val="28"/>
               </w:rPr>
             </w:pPr>
-            <w:proofErr w:type="spellStart"/>
             <w:r>
               <w:rPr>
                 <w:szCs w:val="28"/>
               </w:rPr>
-              <w:t>Trần</w:t>
+              <w:t>Trần Thanh Ngoan</w:t>
             </w:r>
-            <w:proofErr w:type="spellEnd"/>
-            <w:r>
-              <w:rPr>
-                <w:szCs w:val="28"/>
-              </w:rPr>
-              <w:t xml:space="preserve"> </w:t>
-            </w:r>
-            <w:proofErr w:type="spellStart"/>
-            <w:r>
-              <w:rPr>
-                <w:szCs w:val="28"/>
-              </w:rPr>
-              <w:t>Thanh</w:t>
-            </w:r>
-            <w:proofErr w:type="spellEnd"/>
-            <w:r>
-              <w:rPr>
-                <w:szCs w:val="28"/>
-              </w:rPr>
-              <w:t xml:space="preserve"> </w:t>
-            </w:r>
-            <w:proofErr w:type="spellStart"/>
-            <w:r>
-              <w:rPr>
-                <w:szCs w:val="28"/>
-              </w:rPr>
-              <w:t>Ngoan</w:t>
-            </w:r>
-            <w:proofErr w:type="spellEnd"/>
           </w:p>
         </w:tc>
         <w:tc>
@@ -4365,42 +4136,12 @@
                 <w:szCs w:val="28"/>
               </w:rPr>
             </w:pPr>
-            <w:proofErr w:type="spellStart"/>
             <w:r>
               <w:rPr>
                 <w:szCs w:val="28"/>
               </w:rPr>
-              <w:t>Ngô</w:t>
+              <w:t>Ngô Tiến Đạt</w:t>
             </w:r>
-            <w:proofErr w:type="spellEnd"/>
-            <w:r>
-              <w:rPr>
-                <w:szCs w:val="28"/>
-              </w:rPr>
-              <w:t xml:space="preserve"> </w:t>
-            </w:r>
-            <w:proofErr w:type="spellStart"/>
-            <w:r>
-              <w:rPr>
-                <w:szCs w:val="28"/>
-              </w:rPr>
-              <w:t>Tiến</w:t>
-            </w:r>
-            <w:proofErr w:type="spellEnd"/>
-            <w:r>
-              <w:rPr>
-                <w:szCs w:val="28"/>
-              </w:rPr>
-              <w:t xml:space="preserve"> </w:t>
-            </w:r>
-            <w:proofErr w:type="spellStart"/>
-            <w:r>
-              <w:rPr>
-                <w:szCs w:val="28"/>
-              </w:rPr>
-              <w:t>Đạt</w:t>
-            </w:r>
-            <w:proofErr w:type="spellEnd"/>
           </w:p>
         </w:tc>
         <w:tc>
@@ -4660,16 +4401,16 @@
     </w:lvl>
   </w:abstractNum>
   <w:abstractNum w:abstractNumId="1">
-    <w:nsid w:val="13886A20"/>
+    <w:nsid w:val="0FA02DE8"/>
     <w:multiLevelType w:val="hybridMultilevel"/>
-    <w:tmpl w:val="5A944A6C"/>
-    <w:lvl w:ilvl="0" w:tplc="04090015">
-      <w:start w:val="1"/>
-      <w:numFmt w:val="upperLetter"/>
+    <w:tmpl w:val="784C8C22"/>
+    <w:lvl w:ilvl="0" w:tplc="05526718">
+      <w:start w:val="4"/>
+      <w:numFmt w:val="decimal"/>
       <w:lvlText w:val="%1."/>
       <w:lvlJc w:val="left"/>
       <w:pPr>
-        <w:ind w:left="720" w:hanging="360"/>
+        <w:ind w:left="2520" w:hanging="360"/>
       </w:pPr>
       <w:rPr>
         <w:rFonts w:hint="default"/>
@@ -4681,7 +4422,7 @@
       <w:lvlText w:val="%2."/>
       <w:lvlJc w:val="left"/>
       <w:pPr>
-        <w:ind w:left="1440" w:hanging="360"/>
+        <w:ind w:left="3240" w:hanging="360"/>
       </w:pPr>
     </w:lvl>
     <w:lvl w:ilvl="2" w:tplc="0409001B" w:tentative="1">
@@ -4690,7 +4431,7 @@
       <w:lvlText w:val="%3."/>
       <w:lvlJc w:val="right"/>
       <w:pPr>
-        <w:ind w:left="2160" w:hanging="180"/>
+        <w:ind w:left="3960" w:hanging="180"/>
       </w:pPr>
     </w:lvl>
     <w:lvl w:ilvl="3" w:tplc="0409000F" w:tentative="1">
@@ -4699,7 +4440,7 @@
       <w:lvlText w:val="%4."/>
       <w:lvlJc w:val="left"/>
       <w:pPr>
-        <w:ind w:left="2880" w:hanging="360"/>
+        <w:ind w:left="4680" w:hanging="360"/>
       </w:pPr>
     </w:lvl>
     <w:lvl w:ilvl="4" w:tplc="04090019" w:tentative="1">
@@ -4708,7 +4449,7 @@
       <w:lvlText w:val="%5."/>
       <w:lvlJc w:val="left"/>
       <w:pPr>
-        <w:ind w:left="3600" w:hanging="360"/>
+        <w:ind w:left="5400" w:hanging="360"/>
       </w:pPr>
     </w:lvl>
     <w:lvl w:ilvl="5" w:tplc="0409001B" w:tentative="1">
@@ -4717,7 +4458,7 @@
       <w:lvlText w:val="%6."/>
       <w:lvlJc w:val="right"/>
       <w:pPr>
-        <w:ind w:left="4320" w:hanging="180"/>
+        <w:ind w:left="6120" w:hanging="180"/>
       </w:pPr>
     </w:lvl>
     <w:lvl w:ilvl="6" w:tplc="0409000F" w:tentative="1">
@@ -4726,7 +4467,7 @@
       <w:lvlText w:val="%7."/>
       <w:lvlJc w:val="left"/>
       <w:pPr>
-        <w:ind w:left="5040" w:hanging="360"/>
+        <w:ind w:left="6840" w:hanging="360"/>
       </w:pPr>
     </w:lvl>
     <w:lvl w:ilvl="7" w:tplc="04090019" w:tentative="1">
@@ -4735,7 +4476,7 @@
       <w:lvlText w:val="%8."/>
       <w:lvlJc w:val="left"/>
       <w:pPr>
-        <w:ind w:left="5760" w:hanging="360"/>
+        <w:ind w:left="7560" w:hanging="360"/>
       </w:pPr>
     </w:lvl>
     <w:lvl w:ilvl="8" w:tplc="0409001B" w:tentative="1">
@@ -4744,11 +4485,101 @@
       <w:lvlText w:val="%9."/>
       <w:lvlJc w:val="right"/>
       <w:pPr>
-        <w:ind w:left="6480" w:hanging="180"/>
+        <w:ind w:left="8280" w:hanging="180"/>
       </w:pPr>
     </w:lvl>
   </w:abstractNum>
   <w:abstractNum w:abstractNumId="2">
+    <w:nsid w:val="13886A20"/>
+    <w:multiLevelType w:val="hybridMultilevel"/>
+    <w:tmpl w:val="E8B02BF6"/>
+    <w:lvl w:ilvl="0" w:tplc="FA065BB0">
+      <w:start w:val="1"/>
+      <w:numFmt w:val="upperLetter"/>
+      <w:pStyle w:val="CHeading1"/>
+      <w:lvlText w:val="%1."/>
+      <w:lvlJc w:val="left"/>
+      <w:pPr>
+        <w:ind w:left="720" w:hanging="360"/>
+      </w:pPr>
+      <w:rPr>
+        <w:rFonts w:hint="default"/>
+      </w:rPr>
+    </w:lvl>
+    <w:lvl w:ilvl="1" w:tplc="04090019" w:tentative="1">
+      <w:start w:val="1"/>
+      <w:numFmt w:val="lowerLetter"/>
+      <w:lvlText w:val="%2."/>
+      <w:lvlJc w:val="left"/>
+      <w:pPr>
+        <w:ind w:left="1440" w:hanging="360"/>
+      </w:pPr>
+    </w:lvl>
+    <w:lvl w:ilvl="2" w:tplc="0409001B" w:tentative="1">
+      <w:start w:val="1"/>
+      <w:numFmt w:val="lowerRoman"/>
+      <w:lvlText w:val="%3."/>
+      <w:lvlJc w:val="right"/>
+      <w:pPr>
+        <w:ind w:left="2160" w:hanging="180"/>
+      </w:pPr>
+    </w:lvl>
+    <w:lvl w:ilvl="3" w:tplc="0409000F" w:tentative="1">
+      <w:start w:val="1"/>
+      <w:numFmt w:val="decimal"/>
+      <w:lvlText w:val="%4."/>
+      <w:lvlJc w:val="left"/>
+      <w:pPr>
+        <w:ind w:left="2880" w:hanging="360"/>
+      </w:pPr>
+    </w:lvl>
+    <w:lvl w:ilvl="4" w:tplc="04090019" w:tentative="1">
+      <w:start w:val="1"/>
+      <w:numFmt w:val="lowerLetter"/>
+      <w:lvlText w:val="%5."/>
+      <w:lvlJc w:val="left"/>
+      <w:pPr>
+        <w:ind w:left="3600" w:hanging="360"/>
+      </w:pPr>
+    </w:lvl>
+    <w:lvl w:ilvl="5" w:tplc="0409001B" w:tentative="1">
+      <w:start w:val="1"/>
+      <w:numFmt w:val="lowerRoman"/>
+      <w:lvlText w:val="%6."/>
+      <w:lvlJc w:val="right"/>
+      <w:pPr>
+        <w:ind w:left="4320" w:hanging="180"/>
+      </w:pPr>
+    </w:lvl>
+    <w:lvl w:ilvl="6" w:tplc="0409000F" w:tentative="1">
+      <w:start w:val="1"/>
+      <w:numFmt w:val="decimal"/>
+      <w:lvlText w:val="%7."/>
+      <w:lvlJc w:val="left"/>
+      <w:pPr>
+        <w:ind w:left="5040" w:hanging="360"/>
+      </w:pPr>
+    </w:lvl>
+    <w:lvl w:ilvl="7" w:tplc="04090019" w:tentative="1">
+      <w:start w:val="1"/>
+      <w:numFmt w:val="lowerLetter"/>
+      <w:lvlText w:val="%8."/>
+      <w:lvlJc w:val="left"/>
+      <w:pPr>
+        <w:ind w:left="5760" w:hanging="360"/>
+      </w:pPr>
+    </w:lvl>
+    <w:lvl w:ilvl="8" w:tplc="0409001B" w:tentative="1">
+      <w:start w:val="1"/>
+      <w:numFmt w:val="lowerRoman"/>
+      <w:lvlText w:val="%9."/>
+      <w:lvlJc w:val="right"/>
+      <w:pPr>
+        <w:ind w:left="6480" w:hanging="180"/>
+      </w:pPr>
+    </w:lvl>
+  </w:abstractNum>
+  <w:abstractNum w:abstractNumId="3">
     <w:nsid w:val="1A915204"/>
     <w:multiLevelType w:val="hybridMultilevel"/>
     <w:tmpl w:val="586692E6"/>
@@ -4861,7 +4692,7 @@
       </w:rPr>
     </w:lvl>
   </w:abstractNum>
-  <w:abstractNum w:abstractNumId="3">
+  <w:abstractNum w:abstractNumId="4">
     <w:nsid w:val="203D73C6"/>
     <w:multiLevelType w:val="hybridMultilevel"/>
     <w:tmpl w:val="4BA8050C"/>
@@ -4973,7 +4804,7 @@
       </w:rPr>
     </w:lvl>
   </w:abstractNum>
-  <w:abstractNum w:abstractNumId="4">
+  <w:abstractNum w:abstractNumId="5">
     <w:nsid w:val="20C736C9"/>
     <w:multiLevelType w:val="hybridMultilevel"/>
     <w:tmpl w:val="43C8AD84"/>
@@ -5086,7 +4917,7 @@
       </w:rPr>
     </w:lvl>
   </w:abstractNum>
-  <w:abstractNum w:abstractNumId="5">
+  <w:abstractNum w:abstractNumId="6">
     <w:nsid w:val="25060602"/>
     <w:multiLevelType w:val="hybridMultilevel"/>
     <w:tmpl w:val="60CA827A"/>
@@ -5175,7 +5006,7 @@
       </w:pPr>
     </w:lvl>
   </w:abstractNum>
-  <w:abstractNum w:abstractNumId="6">
+  <w:abstractNum w:abstractNumId="7">
     <w:nsid w:val="26596C3C"/>
     <w:multiLevelType w:val="hybridMultilevel"/>
     <w:tmpl w:val="4FD4FEB2"/>
@@ -5185,7 +5016,7 @@
       <w:lvlText w:val="%1."/>
       <w:lvlJc w:val="left"/>
       <w:pPr>
-        <w:ind w:left="2430" w:hanging="360"/>
+        <w:ind w:left="2520" w:hanging="360"/>
       </w:pPr>
       <w:rPr>
         <w:rFonts w:hint="default"/>
@@ -5267,7 +5098,7 @@
       </w:pPr>
     </w:lvl>
   </w:abstractNum>
-  <w:abstractNum w:abstractNumId="7">
+  <w:abstractNum w:abstractNumId="8">
     <w:nsid w:val="2ACD4871"/>
     <w:multiLevelType w:val="hybridMultilevel"/>
     <w:tmpl w:val="124E9116"/>
@@ -5356,7 +5187,7 @@
       </w:pPr>
     </w:lvl>
   </w:abstractNum>
-  <w:abstractNum w:abstractNumId="8">
+  <w:abstractNum w:abstractNumId="9">
     <w:nsid w:val="38D32EBF"/>
     <w:multiLevelType w:val="hybridMultilevel"/>
     <w:tmpl w:val="68D076E8"/>
@@ -5445,7 +5276,7 @@
       </w:pPr>
     </w:lvl>
   </w:abstractNum>
-  <w:abstractNum w:abstractNumId="9">
+  <w:abstractNum w:abstractNumId="10">
     <w:nsid w:val="390D5E77"/>
     <w:multiLevelType w:val="hybridMultilevel"/>
     <w:tmpl w:val="BECA073C"/>
@@ -5534,7 +5365,7 @@
       </w:pPr>
     </w:lvl>
   </w:abstractNum>
-  <w:abstractNum w:abstractNumId="10">
+  <w:abstractNum w:abstractNumId="11">
     <w:nsid w:val="3F2409AF"/>
     <w:multiLevelType w:val="hybridMultilevel"/>
     <w:tmpl w:val="382444DE"/>
@@ -5647,7 +5478,7 @@
       </w:rPr>
     </w:lvl>
   </w:abstractNum>
-  <w:abstractNum w:abstractNumId="11">
+  <w:abstractNum w:abstractNumId="12">
     <w:nsid w:val="4E34537F"/>
     <w:multiLevelType w:val="hybridMultilevel"/>
     <w:tmpl w:val="202CA8DE"/>
@@ -5760,7 +5591,7 @@
       </w:rPr>
     </w:lvl>
   </w:abstractNum>
-  <w:abstractNum w:abstractNumId="12">
+  <w:abstractNum w:abstractNumId="13">
     <w:nsid w:val="50E11B3D"/>
     <w:multiLevelType w:val="hybridMultilevel"/>
     <w:tmpl w:val="657E0152"/>
@@ -5873,7 +5704,7 @@
       </w:rPr>
     </w:lvl>
   </w:abstractNum>
-  <w:abstractNum w:abstractNumId="13">
+  <w:abstractNum w:abstractNumId="14">
     <w:nsid w:val="54BA241D"/>
     <w:multiLevelType w:val="hybridMultilevel"/>
     <w:tmpl w:val="1E6682CE"/>
@@ -5962,7 +5793,96 @@
       </w:pPr>
     </w:lvl>
   </w:abstractNum>
-  <w:abstractNum w:abstractNumId="14">
+  <w:abstractNum w:abstractNumId="15">
+    <w:nsid w:val="60F90482"/>
+    <w:multiLevelType w:val="hybridMultilevel"/>
+    <w:tmpl w:val="E7E4C9D8"/>
+    <w:lvl w:ilvl="0" w:tplc="D3B2000A">
+      <w:start w:val="3"/>
+      <w:numFmt w:val="decimal"/>
+      <w:lvlText w:val="%1."/>
+      <w:lvlJc w:val="left"/>
+      <w:pPr>
+        <w:ind w:left="2520" w:hanging="360"/>
+      </w:pPr>
+      <w:rPr>
+        <w:rFonts w:hint="default"/>
+      </w:rPr>
+    </w:lvl>
+    <w:lvl w:ilvl="1" w:tplc="04090019" w:tentative="1">
+      <w:start w:val="1"/>
+      <w:numFmt w:val="lowerLetter"/>
+      <w:lvlText w:val="%2."/>
+      <w:lvlJc w:val="left"/>
+      <w:pPr>
+        <w:ind w:left="3240" w:hanging="360"/>
+      </w:pPr>
+    </w:lvl>
+    <w:lvl w:ilvl="2" w:tplc="0409001B" w:tentative="1">
+      <w:start w:val="1"/>
+      <w:numFmt w:val="lowerRoman"/>
+      <w:lvlText w:val="%3."/>
+      <w:lvlJc w:val="right"/>
+      <w:pPr>
+        <w:ind w:left="3960" w:hanging="180"/>
+      </w:pPr>
+    </w:lvl>
+    <w:lvl w:ilvl="3" w:tplc="0409000F" w:tentative="1">
+      <w:start w:val="1"/>
+      <w:numFmt w:val="decimal"/>
+      <w:lvlText w:val="%4."/>
+      <w:lvlJc w:val="left"/>
+      <w:pPr>
+        <w:ind w:left="4680" w:hanging="360"/>
+      </w:pPr>
+    </w:lvl>
+    <w:lvl w:ilvl="4" w:tplc="04090019" w:tentative="1">
+      <w:start w:val="1"/>
+      <w:numFmt w:val="lowerLetter"/>
+      <w:lvlText w:val="%5."/>
+      <w:lvlJc w:val="left"/>
+      <w:pPr>
+        <w:ind w:left="5400" w:hanging="360"/>
+      </w:pPr>
+    </w:lvl>
+    <w:lvl w:ilvl="5" w:tplc="0409001B" w:tentative="1">
+      <w:start w:val="1"/>
+      <w:numFmt w:val="lowerRoman"/>
+      <w:lvlText w:val="%6."/>
+      <w:lvlJc w:val="right"/>
+      <w:pPr>
+        <w:ind w:left="6120" w:hanging="180"/>
+      </w:pPr>
+    </w:lvl>
+    <w:lvl w:ilvl="6" w:tplc="0409000F" w:tentative="1">
+      <w:start w:val="1"/>
+      <w:numFmt w:val="decimal"/>
+      <w:lvlText w:val="%7."/>
+      <w:lvlJc w:val="left"/>
+      <w:pPr>
+        <w:ind w:left="6840" w:hanging="360"/>
+      </w:pPr>
+    </w:lvl>
+    <w:lvl w:ilvl="7" w:tplc="04090019" w:tentative="1">
+      <w:start w:val="1"/>
+      <w:numFmt w:val="lowerLetter"/>
+      <w:lvlText w:val="%8."/>
+      <w:lvlJc w:val="left"/>
+      <w:pPr>
+        <w:ind w:left="7560" w:hanging="360"/>
+      </w:pPr>
+    </w:lvl>
+    <w:lvl w:ilvl="8" w:tplc="0409001B" w:tentative="1">
+      <w:start w:val="1"/>
+      <w:numFmt w:val="lowerRoman"/>
+      <w:lvlText w:val="%9."/>
+      <w:lvlJc w:val="right"/>
+      <w:pPr>
+        <w:ind w:left="8280" w:hanging="180"/>
+      </w:pPr>
+    </w:lvl>
+  </w:abstractNum>
+  <w:abstractNum w:abstractNumId="16">
     <w:nsid w:val="641F4E71"/>
     <w:multiLevelType w:val="hybridMultilevel"/>
     <w:tmpl w:val="DFBA9E0E"/>
@@ -6074,7 +5994,7 @@
       </w:rPr>
     </w:lvl>
   </w:abstractNum>
-  <w:abstractNum w:abstractNumId="15">
+  <w:abstractNum w:abstractNumId="17">
     <w:nsid w:val="70053D9A"/>
     <w:multiLevelType w:val="hybridMultilevel"/>
     <w:tmpl w:val="E2BE3230"/>
@@ -6187,7 +6107,7 @@
       </w:rPr>
     </w:lvl>
   </w:abstractNum>
-  <w:abstractNum w:abstractNumId="16">
+  <w:abstractNum w:abstractNumId="18">
     <w:nsid w:val="71B32E45"/>
     <w:multiLevelType w:val="hybridMultilevel"/>
     <w:tmpl w:val="7BDC24A4"/>
@@ -6300,7 +6220,7 @@
       </w:rPr>
     </w:lvl>
   </w:abstractNum>
-  <w:abstractNum w:abstractNumId="17">
+  <w:abstractNum w:abstractNumId="19">
     <w:nsid w:val="723B0B9C"/>
     <w:multiLevelType w:val="hybridMultilevel"/>
     <w:tmpl w:val="1EECC238"/>
@@ -6414,58 +6334,64 @@
     </w:lvl>
   </w:abstractNum>
   <w:num w:numId="1">
-    <w:abstractNumId w:val="1"/>
+    <w:abstractNumId w:val="2"/>
   </w:num>
   <w:num w:numId="2">
+    <w:abstractNumId w:val="9"/>
+  </w:num>
+  <w:num w:numId="3">
+    <w:abstractNumId w:val="7"/>
+  </w:num>
+  <w:num w:numId="4">
+    <w:abstractNumId w:val="11"/>
+  </w:num>
+  <w:num w:numId="5">
+    <w:abstractNumId w:val="16"/>
+  </w:num>
+  <w:num w:numId="6">
+    <w:abstractNumId w:val="4"/>
+  </w:num>
+  <w:num w:numId="7">
+    <w:abstractNumId w:val="13"/>
+  </w:num>
+  <w:num w:numId="8">
+    <w:abstractNumId w:val="5"/>
+  </w:num>
+  <w:num w:numId="9">
+    <w:abstractNumId w:val="17"/>
+  </w:num>
+  <w:num w:numId="10">
+    <w:abstractNumId w:val="12"/>
+  </w:num>
+  <w:num w:numId="11">
+    <w:abstractNumId w:val="3"/>
+  </w:num>
+  <w:num w:numId="12">
+    <w:abstractNumId w:val="19"/>
+  </w:num>
+  <w:num w:numId="13">
+    <w:abstractNumId w:val="18"/>
+  </w:num>
+  <w:num w:numId="14">
+    <w:abstractNumId w:val="6"/>
+  </w:num>
+  <w:num w:numId="15">
+    <w:abstractNumId w:val="10"/>
+  </w:num>
+  <w:num w:numId="16">
     <w:abstractNumId w:val="8"/>
   </w:num>
-  <w:num w:numId="3">
-    <w:abstractNumId w:val="6"/>
-  </w:num>
-  <w:num w:numId="4">
-    <w:abstractNumId w:val="10"/>
-  </w:num>
-  <w:num w:numId="5">
+  <w:num w:numId="17">
     <w:abstractNumId w:val="14"/>
-  </w:num>
-  <w:num w:numId="6">
-    <w:abstractNumId w:val="3"/>
-  </w:num>
-  <w:num w:numId="7">
-    <w:abstractNumId w:val="12"/>
-  </w:num>
-  <w:num w:numId="8">
-    <w:abstractNumId w:val="4"/>
-  </w:num>
-  <w:num w:numId="9">
-    <w:abstractNumId w:val="15"/>
-  </w:num>
-  <w:num w:numId="10">
-    <w:abstractNumId w:val="11"/>
-  </w:num>
-  <w:num w:numId="11">
-    <w:abstractNumId w:val="2"/>
-  </w:num>
-  <w:num w:numId="12">
-    <w:abstractNumId w:val="17"/>
-  </w:num>
-  <w:num w:numId="13">
-    <w:abstractNumId w:val="16"/>
-  </w:num>
-  <w:num w:numId="14">
-    <w:abstractNumId w:val="5"/>
-  </w:num>
-  <w:num w:numId="15">
-    <w:abstractNumId w:val="9"/>
-  </w:num>
-  <w:num w:numId="16">
-    <w:abstractNumId w:val="7"/>
-  </w:num>
-  <w:num w:numId="17">
-    <w:abstractNumId w:val="13"/>
   </w:num>
   <w:num w:numId="18">
     <w:abstractNumId w:val="0"/>
+  </w:num>
+  <w:num w:numId="19">
+    <w:abstractNumId w:val="15"/>
+  </w:num>
+  <w:num w:numId="20">
+    <w:abstractNumId w:val="1"/>
   </w:num>
 </w:numbering>
 </file>
@@ -6873,9 +6799,76 @@
     <w:name w:val="Normal"/>
     <w:qFormat/>
   </w:style>
+  <w:style w:type="paragraph" w:styleId="Heading1">
+    <w:name w:val="heading 1"/>
+    <w:basedOn w:val="Normal"/>
+    <w:next w:val="Normal"/>
+    <w:link w:val="Heading1Char"/>
+    <w:uiPriority w:val="9"/>
+    <w:qFormat/>
+    <w:rsid w:val="002364DC"/>
+    <w:pPr>
+      <w:keepNext/>
+      <w:keepLines/>
+      <w:spacing w:before="120" w:after="120"/>
+      <w:outlineLvl w:val="0"/>
+    </w:pPr>
+    <w:rPr>
+      <w:rFonts w:ascii="Cambria" w:eastAsiaTheme="majorEastAsia" w:hAnsi="Cambria" w:cstheme="majorBidi"/>
+      <w:b/>
+      <w:sz w:val="52"/>
+      <w:szCs w:val="32"/>
+    </w:rPr>
+  </w:style>
+  <w:style w:type="paragraph" w:styleId="Heading2">
+    <w:name w:val="heading 2"/>
+    <w:basedOn w:val="Normal"/>
+    <w:next w:val="Normal"/>
+    <w:link w:val="Heading2Char"/>
+    <w:uiPriority w:val="9"/>
+    <w:unhideWhenUsed/>
+    <w:qFormat/>
+    <w:rsid w:val="00122ADE"/>
+    <w:pPr>
+      <w:keepNext/>
+      <w:keepLines/>
+      <w:spacing w:before="120" w:after="120"/>
+      <w:outlineLvl w:val="1"/>
+    </w:pPr>
+    <w:rPr>
+      <w:rFonts w:ascii="Cambria" w:eastAsiaTheme="majorEastAsia" w:hAnsi="Cambria"/>
+      <w:b/>
+      <w:bCs/>
+      <w:sz w:val="36"/>
+      <w:szCs w:val="36"/>
+    </w:rPr>
+  </w:style>
+  <w:style w:type="paragraph" w:styleId="Heading3">
+    <w:name w:val="heading 3"/>
+    <w:basedOn w:val="Normal"/>
+    <w:next w:val="Normal"/>
+    <w:link w:val="Heading3Char"/>
+    <w:uiPriority w:val="9"/>
+    <w:unhideWhenUsed/>
+    <w:qFormat/>
+    <w:rsid w:val="00CC1580"/>
+    <w:pPr>
+      <w:keepNext/>
+      <w:keepLines/>
+      <w:spacing w:before="120" w:after="120"/>
+      <w:outlineLvl w:val="2"/>
+    </w:pPr>
+    <w:rPr>
+      <w:rFonts w:ascii="Cambria" w:eastAsiaTheme="majorEastAsia" w:hAnsi="Cambria"/>
+      <w:b/>
+      <w:bCs/>
+      <w:szCs w:val="28"/>
+    </w:rPr>
+  </w:style>
   <w:style w:type="character" w:default="1" w:styleId="DefaultParagraphFont">
     <w:name w:val="Default Paragraph Font"/>
     <w:uiPriority w:val="1"/>
+    <w:semiHidden/>
     <w:unhideWhenUsed/>
   </w:style>
   <w:style w:type="table" w:default="1" w:styleId="TableNormal">
@@ -7226,6 +7219,91 @@
         <w:shd w:val="clear" w:color="auto" w:fill="D0DBF0" w:themeFill="accent5" w:themeFillTint="3F"/>
       </w:tcPr>
     </w:tblStylePr>
+  </w:style>
+  <w:style w:type="paragraph" w:styleId="DocumentMap">
+    <w:name w:val="Document Map"/>
+    <w:basedOn w:val="Normal"/>
+    <w:link w:val="DocumentMapChar"/>
+    <w:uiPriority w:val="99"/>
+    <w:semiHidden/>
+    <w:unhideWhenUsed/>
+    <w:rsid w:val="002364DC"/>
+    <w:rPr>
+      <w:rFonts w:cs="Times New Roman"/>
+      <w:sz w:val="24"/>
+      <w:szCs w:val="24"/>
+    </w:rPr>
+  </w:style>
+  <w:style w:type="character" w:customStyle="1" w:styleId="DocumentMapChar">
+    <w:name w:val="Document Map Char"/>
+    <w:basedOn w:val="DefaultParagraphFont"/>
+    <w:link w:val="DocumentMap"/>
+    <w:uiPriority w:val="99"/>
+    <w:semiHidden/>
+    <w:rsid w:val="002364DC"/>
+    <w:rPr>
+      <w:rFonts w:cs="Times New Roman"/>
+      <w:sz w:val="24"/>
+      <w:szCs w:val="24"/>
+    </w:rPr>
+  </w:style>
+  <w:style w:type="paragraph" w:customStyle="1" w:styleId="CHeading1">
+    <w:name w:val="C_Heading 1"/>
+    <w:basedOn w:val="ListParagraph"/>
+    <w:rsid w:val="002364DC"/>
+    <w:pPr>
+      <w:numPr>
+        <w:numId w:val="1"/>
+      </w:numPr>
+      <w:spacing w:line="360" w:lineRule="auto"/>
+      <w:ind w:left="360"/>
+    </w:pPr>
+    <w:rPr>
+      <w:rFonts w:ascii="Cambria" w:hAnsi="Cambria"/>
+      <w:b/>
+      <w:sz w:val="52"/>
+      <w:szCs w:val="52"/>
+    </w:rPr>
+  </w:style>
+  <w:style w:type="character" w:customStyle="1" w:styleId="Heading1Char">
+    <w:name w:val="Heading 1 Char"/>
+    <w:basedOn w:val="DefaultParagraphFont"/>
+    <w:link w:val="Heading1"/>
+    <w:uiPriority w:val="9"/>
+    <w:rsid w:val="002364DC"/>
+    <w:rPr>
+      <w:rFonts w:ascii="Cambria" w:eastAsiaTheme="majorEastAsia" w:hAnsi="Cambria" w:cstheme="majorBidi"/>
+      <w:b/>
+      <w:sz w:val="52"/>
+      <w:szCs w:val="32"/>
+    </w:rPr>
+  </w:style>
+  <w:style w:type="character" w:customStyle="1" w:styleId="Heading2Char">
+    <w:name w:val="Heading 2 Char"/>
+    <w:basedOn w:val="DefaultParagraphFont"/>
+    <w:link w:val="Heading2"/>
+    <w:uiPriority w:val="9"/>
+    <w:rsid w:val="00122ADE"/>
+    <w:rPr>
+      <w:rFonts w:ascii="Cambria" w:eastAsiaTheme="majorEastAsia" w:hAnsi="Cambria"/>
+      <w:b/>
+      <w:bCs/>
+      <w:sz w:val="36"/>
+      <w:szCs w:val="36"/>
+    </w:rPr>
+  </w:style>
+  <w:style w:type="character" w:customStyle="1" w:styleId="Heading3Char">
+    <w:name w:val="Heading 3 Char"/>
+    <w:basedOn w:val="DefaultParagraphFont"/>
+    <w:link w:val="Heading3"/>
+    <w:uiPriority w:val="9"/>
+    <w:rsid w:val="00CC1580"/>
+    <w:rPr>
+      <w:rFonts w:ascii="Cambria" w:eastAsiaTheme="majorEastAsia" w:hAnsi="Cambria"/>
+      <w:b/>
+      <w:bCs/>
+      <w:szCs w:val="28"/>
+    </w:rPr>
   </w:style>
 </w:styles>
 </file>
@@ -7496,7 +7574,7 @@
 </file>
 
 <file path=customXml/itemProps1.xml><?xml version="1.0" encoding="utf-8"?>
-<ds:datastoreItem xmlns:ds="http://schemas.openxmlformats.org/officeDocument/2006/customXml" ds:itemID="{7628258B-DBB0-0E45-AB1A-AC9603C6E2B2}">
+<ds:datastoreItem xmlns:ds="http://schemas.openxmlformats.org/officeDocument/2006/customXml" ds:itemID="{11E4BB2D-B91C-4E42-BC6C-D1D1FF100C6A}">
   <ds:schemaRefs>
     <ds:schemaRef ds:uri="http://schemas.openxmlformats.org/officeDocument/2006/bibliography"/>
   </ds:schemaRefs>

</xml_diff>

<commit_message>
fix report 1 and report 2
</commit_message>
<xml_diff>
--- a/Document/Reports/Report 1/Report_1_ThaoHQ.docx
+++ b/Document/Reports/Report 1/Report_1_ThaoHQ.docx
@@ -282,7 +282,23 @@
                 <w:sz w:val="24"/>
                 <w:szCs w:val="24"/>
               </w:rPr>
-              <w:t>Official mobile app developed by Ho Chi Minh Ministry of Communications and Transport -http://www.buyttphcm.com.vn/Detail_News.aspx?sl=717</w:t>
+              <w:t>Official mobile app</w:t>
+            </w:r>
+            <w:r>
+              <w:rPr>
+                <w:rFonts w:ascii="Calibri" w:hAnsi="Calibri"/>
+                <w:sz w:val="24"/>
+                <w:szCs w:val="24"/>
+              </w:rPr>
+              <w:t>lication</w:t>
+            </w:r>
+            <w:r>
+              <w:rPr>
+                <w:rFonts w:ascii="Calibri" w:hAnsi="Calibri"/>
+                <w:sz w:val="24"/>
+                <w:szCs w:val="24"/>
+              </w:rPr>
+              <w:t xml:space="preserve"> developed by Ho Chi Minh Ministry of Communications and Transport -http://www.buyttphcm.com.vn/Detail_News.aspx?sl=717</w:t>
             </w:r>
           </w:p>
         </w:tc>
@@ -358,6 +374,7 @@
                 <w:szCs w:val="24"/>
               </w:rPr>
             </w:pPr>
+            <w:proofErr w:type="spellStart"/>
             <w:r>
               <w:rPr>
                 <w:sz w:val="24"/>
@@ -365,6 +382,7 @@
               </w:rPr>
               <w:t>mcRAPTOR</w:t>
             </w:r>
+            <w:proofErr w:type="spellEnd"/>
           </w:p>
         </w:tc>
         <w:tc>
@@ -813,7 +831,15 @@
                 <w:sz w:val="24"/>
                 <w:szCs w:val="24"/>
               </w:rPr>
-              <w:t>is a subset of the set of feasible points of solutions that contains all points that have at least one objective optimized while holding all other objectives constant</w:t>
+              <w:t xml:space="preserve">A </w:t>
+            </w:r>
+            <w:r>
+              <w:rPr>
+                <w:rFonts w:ascii="Calibri" w:hAnsi="Calibri"/>
+                <w:sz w:val="24"/>
+                <w:szCs w:val="24"/>
+              </w:rPr>
+              <w:t>subset of the set of feasible points of solutions that contains all points that have at least one objective optimized while holding all other objectives constant</w:t>
             </w:r>
             <w:r>
               <w:rPr>
@@ -920,6 +946,7 @@
         </w:numPr>
         <w:spacing w:after="160" w:line="259" w:lineRule="auto"/>
         <w:ind w:left="1080" w:hanging="720"/>
+        <w:jc w:val="left"/>
         <w:rPr>
           <w:rFonts w:ascii="Cambria" w:hAnsi="Cambria"/>
           <w:b/>
@@ -962,6 +989,7 @@
         </w:numPr>
         <w:spacing w:after="160" w:line="259" w:lineRule="auto"/>
         <w:ind w:left="1080" w:hanging="720"/>
+        <w:jc w:val="left"/>
         <w:rPr>
           <w:rFonts w:ascii="Cambria" w:hAnsi="Cambria"/>
           <w:sz w:val="24"/>
@@ -1003,6 +1031,7 @@
         </w:numPr>
         <w:spacing w:after="160" w:line="259" w:lineRule="auto"/>
         <w:ind w:left="1080" w:hanging="720"/>
+        <w:jc w:val="left"/>
         <w:rPr>
           <w:rFonts w:ascii="Cambria" w:hAnsi="Cambria"/>
           <w:sz w:val="24"/>
@@ -1044,6 +1073,7 @@
         </w:numPr>
         <w:spacing w:after="160" w:line="259" w:lineRule="auto"/>
         <w:ind w:left="1080" w:hanging="720"/>
+        <w:jc w:val="left"/>
         <w:rPr>
           <w:rFonts w:ascii="Cambria" w:hAnsi="Cambria"/>
           <w:sz w:val="24"/>
@@ -1085,6 +1115,7 @@
         </w:numPr>
         <w:spacing w:after="160" w:line="259" w:lineRule="auto"/>
         <w:ind w:left="1080" w:hanging="720"/>
+        <w:jc w:val="left"/>
         <w:rPr>
           <w:rFonts w:ascii="Cambria" w:hAnsi="Cambria"/>
           <w:b/>
@@ -1175,7 +1206,21 @@
           <w:rFonts w:ascii="Cambria" w:hAnsi="Cambria"/>
           <w:sz w:val="24"/>
         </w:rPr>
-        <w:t xml:space="preserve"> Presently, most of an application on market are not support routing through more than two points. For example, Google Map and BusMap just supports on routing through two points at most so that they cannot help user if user has more than one place to go. Moreover, no mobile app supports wear devices, so user must lookup their mobile phone when participating in traffic and this behavior makes some inconveniences such as thief, accident … </w:t>
+        <w:t xml:space="preserve"> Presently, most of an application on market are not support routing through more than two points. For example, Google Map and BusMap just supports on routing through two points at most so that they cannot help user if user has more than one place to go. Moreover, no mobile app</w:t>
+      </w:r>
+      <w:r>
+        <w:rPr>
+          <w:rFonts w:ascii="Cambria" w:hAnsi="Cambria"/>
+          <w:sz w:val="24"/>
+        </w:rPr>
+        <w:t>lication</w:t>
+      </w:r>
+      <w:r>
+        <w:rPr>
+          <w:rFonts w:ascii="Cambria" w:hAnsi="Cambria"/>
+          <w:sz w:val="24"/>
+        </w:rPr>
+        <w:t xml:space="preserve"> supports wear devices, so user must lookup their mobile phone when participating in traffic and this behavior makes some inconveniences such as thief, accident … </w:t>
       </w:r>
     </w:p>
     <w:p>
@@ -1420,7 +1465,15 @@
           <w:sz w:val="24"/>
           <w:szCs w:val="24"/>
         </w:rPr>
-        <w:t>No applications using smart watch for finding route, just for phone. There are some disadvantages of using only smartphone to find route such as theft, inconvenience, no safety in motorbike control as well as the bus.</w:t>
+        <w:t xml:space="preserve">BusMap doesn’t support </w:t>
+      </w:r>
+      <w:r>
+        <w:rPr>
+          <w:rFonts w:ascii="Cambria" w:hAnsi="Cambria"/>
+          <w:sz w:val="24"/>
+          <w:szCs w:val="24"/>
+        </w:rPr>
+        <w:t>using smart watch for finding route, just for phone. There are some disadvantages of using only smartphone to find route such as theft, inconvenience, no safety in motorbike control as well as the bus.</w:t>
       </w:r>
     </w:p>
     <w:p>
@@ -1451,7 +1504,39 @@
           <w:sz w:val="24"/>
           <w:szCs w:val="24"/>
         </w:rPr>
-        <w:t>Our proposed solution is to build and mobile application and android wear application named “Smart Wear on Your Route” to resolve the current situations. We also design the system to be scalable so we can extend our system for more platforms (iOS, Windows Phone) and can be used for more transit protocols (train, tram, …)</w:t>
+        <w:t xml:space="preserve">Our proposed solution is to build and mobile application and android wear application named “Smart Wear on Your Route” to resolve the current situations. We also design the system to be scalable so we can extend our system for more platforms (iOS, Windows Phone) </w:t>
+      </w:r>
+      <w:r>
+        <w:rPr>
+          <w:rFonts w:ascii="Cambria" w:hAnsi="Cambria"/>
+          <w:sz w:val="24"/>
+          <w:szCs w:val="24"/>
+        </w:rPr>
+        <w:t xml:space="preserve">in the future </w:t>
+      </w:r>
+      <w:r>
+        <w:rPr>
+          <w:rFonts w:ascii="Cambria" w:hAnsi="Cambria"/>
+          <w:sz w:val="24"/>
+          <w:szCs w:val="24"/>
+        </w:rPr>
+        <w:t xml:space="preserve">and can be used for more transit protocols (train, </w:t>
+      </w:r>
+      <w:r>
+        <w:rPr>
+          <w:rFonts w:ascii="Cambria" w:hAnsi="Cambria"/>
+          <w:sz w:val="24"/>
+          <w:szCs w:val="24"/>
+        </w:rPr>
+        <w:t>high-speed train</w:t>
+      </w:r>
+      <w:r>
+        <w:rPr>
+          <w:rFonts w:ascii="Cambria" w:hAnsi="Cambria"/>
+          <w:sz w:val="24"/>
+          <w:szCs w:val="24"/>
+        </w:rPr>
+        <w:t>)</w:t>
       </w:r>
     </w:p>
     <w:p>
@@ -1478,6 +1563,8 @@
         <w:pStyle w:val="Heading3"/>
         <w:ind w:firstLine="1080"/>
       </w:pPr>
+      <w:bookmarkStart w:id="2" w:name="_GoBack"/>
+      <w:bookmarkEnd w:id="2"/>
       <w:r>
         <w:t>5.1 Feature functions:</w:t>
       </w:r>
@@ -1503,7 +1590,23 @@
           <w:sz w:val="24"/>
           <w:szCs w:val="24"/>
         </w:rPr>
-        <w:t>Web app: For Staff only.</w:t>
+        <w:t>Web app</w:t>
+      </w:r>
+      <w:r>
+        <w:rPr>
+          <w:rFonts w:ascii="Cambria" w:hAnsi="Cambria"/>
+          <w:sz w:val="24"/>
+          <w:szCs w:val="24"/>
+        </w:rPr>
+        <w:t>lication</w:t>
+      </w:r>
+      <w:r>
+        <w:rPr>
+          <w:rFonts w:ascii="Cambria" w:hAnsi="Cambria"/>
+          <w:sz w:val="24"/>
+          <w:szCs w:val="24"/>
+        </w:rPr>
+        <w:t>: For Staff only.</w:t>
       </w:r>
     </w:p>
     <w:p>
@@ -1633,11 +1736,19 @@
           <w:sz w:val="24"/>
           <w:szCs w:val="24"/>
         </w:rPr>
-        <w:t>website (</w:t>
-      </w:r>
-      <w:r>
-        <w:rPr>
-          <w:rFonts w:ascii="Arial" w:hAnsi="Arial" w:cs="Arial"/>
+        <w:t xml:space="preserve">website </w:t>
+      </w:r>
+      <w:r>
+        <w:rPr>
+          <w:rFonts w:ascii="Cambria" w:hAnsi="Cambria"/>
+          <w:sz w:val="24"/>
+          <w:szCs w:val="24"/>
+        </w:rPr>
+        <w:t>(</w:t>
+      </w:r>
+      <w:r>
+        <w:rPr>
+          <w:rFonts w:ascii="Cambria" w:hAnsi="Cambria" w:cs="Arial"/>
           <w:sz w:val="23"/>
           <w:szCs w:val="23"/>
           <w:shd w:val="clear" w:color="auto" w:fill="FFFFFF"/>
@@ -1650,7 +1761,15 @@
           <w:sz w:val="24"/>
           <w:szCs w:val="24"/>
         </w:rPr>
-        <w:t>) has</w:t>
+        <w:t>)</w:t>
+      </w:r>
+      <w:r>
+        <w:rPr>
+          <w:rFonts w:ascii="Cambria" w:hAnsi="Cambria"/>
+          <w:sz w:val="24"/>
+          <w:szCs w:val="24"/>
+        </w:rPr>
+        <w:t xml:space="preserve"> has</w:t>
       </w:r>
       <w:r>
         <w:rPr>
@@ -1858,7 +1977,23 @@
           <w:sz w:val="24"/>
           <w:szCs w:val="24"/>
         </w:rPr>
-        <w:t>Mobile app:</w:t>
+        <w:t>Mobile app</w:t>
+      </w:r>
+      <w:r>
+        <w:rPr>
+          <w:rFonts w:ascii="Cambria" w:hAnsi="Cambria"/>
+          <w:sz w:val="24"/>
+          <w:szCs w:val="24"/>
+        </w:rPr>
+        <w:t>lication</w:t>
+      </w:r>
+      <w:r>
+        <w:rPr>
+          <w:rFonts w:ascii="Cambria" w:hAnsi="Cambria"/>
+          <w:sz w:val="24"/>
+          <w:szCs w:val="24"/>
+        </w:rPr>
+        <w:t>:</w:t>
       </w:r>
     </w:p>
     <w:p>
@@ -2494,7 +2629,23 @@
           <w:sz w:val="24"/>
           <w:szCs w:val="24"/>
         </w:rPr>
-        <w:t>ll notify again one minutes later with special sound and vibrate the smart watch until user turn off.</w:t>
+        <w:t>ll notify again one minutes later with special sound and vibrate the</w:t>
+      </w:r>
+      <w:r>
+        <w:rPr>
+          <w:rFonts w:ascii="Cambria" w:hAnsi="Cambria"/>
+          <w:sz w:val="24"/>
+          <w:szCs w:val="24"/>
+        </w:rPr>
+        <w:t xml:space="preserve"> smart watch until user out of range</w:t>
+      </w:r>
+      <w:r>
+        <w:rPr>
+          <w:rFonts w:ascii="Cambria" w:hAnsi="Cambria"/>
+          <w:sz w:val="24"/>
+          <w:szCs w:val="24"/>
+        </w:rPr>
+        <w:t>.</w:t>
       </w:r>
     </w:p>
     <w:p>
@@ -2657,8 +2808,6 @@
         <w:pStyle w:val="Heading3"/>
         <w:ind w:firstLine="1080"/>
       </w:pPr>
-      <w:bookmarkStart w:id="2" w:name="_GoBack"/>
-      <w:bookmarkEnd w:id="2"/>
       <w:r>
         <w:t>5.2 Advantages and disadvantages:</w:t>
       </w:r>
@@ -3289,13 +3438,8 @@
     </w:p>
     <w:p>
       <w:pPr>
-        <w:pStyle w:val="ListParagraph"/>
-        <w:numPr>
-          <w:ilvl w:val="0"/>
-          <w:numId w:val="18"/>
-        </w:numPr>
         <w:spacing w:after="160"/>
-        <w:ind w:left="360" w:firstLine="720"/>
+        <w:ind w:left="1080" w:firstLine="360"/>
         <w:rPr>
           <w:rFonts w:ascii="Cambria" w:hAnsi="Cambria"/>
           <w:sz w:val="24"/>
@@ -3365,10 +3509,10 @@
       </w:tblPr>
       <w:tblGrid>
         <w:gridCol w:w="516"/>
-        <w:gridCol w:w="2533"/>
+        <w:gridCol w:w="2532"/>
         <w:gridCol w:w="1901"/>
         <w:gridCol w:w="1335"/>
-        <w:gridCol w:w="3315"/>
+        <w:gridCol w:w="3316"/>
       </w:tblGrid>
       <w:tr>
         <w:trPr>
@@ -3377,7 +3521,7 @@
         <w:tc>
           <w:tcPr>
             <w:cnfStyle w:val="001000000000" w:firstRow="0" w:lastRow="0" w:firstColumn="1" w:lastColumn="0" w:oddVBand="0" w:evenVBand="0" w:oddHBand="0" w:evenHBand="0" w:firstRowFirstColumn="0" w:firstRowLastColumn="0" w:lastRowFirstColumn="0" w:lastRowLastColumn="0"/>
-            <w:tcW w:w="263" w:type="pct"/>
+            <w:tcW w:w="269" w:type="pct"/>
           </w:tcPr>
           <w:p>
             <w:pPr>
@@ -3398,7 +3542,7 @@
         </w:tc>
         <w:tc>
           <w:tcPr>
-            <w:tcW w:w="1336" w:type="pct"/>
+            <w:tcW w:w="1319" w:type="pct"/>
           </w:tcPr>
           <w:p>
             <w:pPr>
@@ -3420,7 +3564,7 @@
         </w:tc>
         <w:tc>
           <w:tcPr>
-            <w:tcW w:w="1007" w:type="pct"/>
+            <w:tcW w:w="990" w:type="pct"/>
           </w:tcPr>
           <w:p>
             <w:pPr>
@@ -3442,7 +3586,7 @@
         </w:tc>
         <w:tc>
           <w:tcPr>
-            <w:tcW w:w="651" w:type="pct"/>
+            <w:tcW w:w="695" w:type="pct"/>
           </w:tcPr>
           <w:p>
             <w:pPr>
@@ -3464,7 +3608,7 @@
         </w:tc>
         <w:tc>
           <w:tcPr>
-            <w:tcW w:w="1743" w:type="pct"/>
+            <w:tcW w:w="1727" w:type="pct"/>
           </w:tcPr>
           <w:p>
             <w:pPr>
@@ -3493,7 +3637,7 @@
         <w:tc>
           <w:tcPr>
             <w:cnfStyle w:val="001000000000" w:firstRow="0" w:lastRow="0" w:firstColumn="1" w:lastColumn="0" w:oddVBand="0" w:evenVBand="0" w:oddHBand="0" w:evenHBand="0" w:firstRowFirstColumn="0" w:firstRowLastColumn="0" w:lastRowFirstColumn="0" w:lastRowLastColumn="0"/>
-            <w:tcW w:w="263" w:type="pct"/>
+            <w:tcW w:w="269" w:type="pct"/>
           </w:tcPr>
           <w:p>
             <w:pPr>
@@ -3512,7 +3656,7 @@
         </w:tc>
         <w:tc>
           <w:tcPr>
-            <w:tcW w:w="1336" w:type="pct"/>
+            <w:tcW w:w="1319" w:type="pct"/>
           </w:tcPr>
           <w:p>
             <w:pPr>
@@ -3522,17 +3666,47 @@
                 <w:szCs w:val="28"/>
               </w:rPr>
             </w:pPr>
+            <w:proofErr w:type="spellStart"/>
             <w:r>
               <w:rPr>
                 <w:szCs w:val="28"/>
               </w:rPr>
-              <w:t>Kiều Trọng Khánh</w:t>
-            </w:r>
+              <w:t>Kiều</w:t>
+            </w:r>
+            <w:proofErr w:type="spellEnd"/>
+            <w:r>
+              <w:rPr>
+                <w:szCs w:val="28"/>
+              </w:rPr>
+              <w:t xml:space="preserve"> </w:t>
+            </w:r>
+            <w:proofErr w:type="spellStart"/>
+            <w:r>
+              <w:rPr>
+                <w:szCs w:val="28"/>
+              </w:rPr>
+              <w:t>Trọng</w:t>
+            </w:r>
+            <w:proofErr w:type="spellEnd"/>
+            <w:r>
+              <w:rPr>
+                <w:szCs w:val="28"/>
+              </w:rPr>
+              <w:t xml:space="preserve"> </w:t>
+            </w:r>
+            <w:proofErr w:type="spellStart"/>
+            <w:r>
+              <w:rPr>
+                <w:szCs w:val="28"/>
+              </w:rPr>
+              <w:t>Khánh</w:t>
+            </w:r>
+            <w:proofErr w:type="spellEnd"/>
           </w:p>
         </w:tc>
         <w:tc>
           <w:tcPr>
-            <w:tcW w:w="1007" w:type="pct"/>
+            <w:tcW w:w="990" w:type="pct"/>
           </w:tcPr>
           <w:p>
             <w:pPr>
@@ -3552,7 +3726,7 @@
         </w:tc>
         <w:tc>
           <w:tcPr>
-            <w:tcW w:w="651" w:type="pct"/>
+            <w:tcW w:w="695" w:type="pct"/>
           </w:tcPr>
           <w:p>
             <w:pPr>
@@ -3572,7 +3746,7 @@
         </w:tc>
         <w:tc>
           <w:tcPr>
-            <w:tcW w:w="1743" w:type="pct"/>
+            <w:tcW w:w="1727" w:type="pct"/>
           </w:tcPr>
           <w:p>
             <w:pPr>
@@ -3589,7 +3763,7 @@
         <w:tc>
           <w:tcPr>
             <w:cnfStyle w:val="001000000000" w:firstRow="0" w:lastRow="0" w:firstColumn="1" w:lastColumn="0" w:oddVBand="0" w:evenVBand="0" w:oddHBand="0" w:evenHBand="0" w:firstRowFirstColumn="0" w:firstRowLastColumn="0" w:lastRowFirstColumn="0" w:lastRowLastColumn="0"/>
-            <w:tcW w:w="263" w:type="pct"/>
+            <w:tcW w:w="269" w:type="pct"/>
           </w:tcPr>
           <w:p>
             <w:pPr>
@@ -3608,7 +3782,7 @@
         </w:tc>
         <w:tc>
           <w:tcPr>
-            <w:tcW w:w="1336" w:type="pct"/>
+            <w:tcW w:w="1319" w:type="pct"/>
           </w:tcPr>
           <w:p>
             <w:pPr>
@@ -3618,17 +3792,47 @@
                 <w:szCs w:val="28"/>
               </w:rPr>
             </w:pPr>
+            <w:proofErr w:type="spellStart"/>
             <w:r>
               <w:rPr>
                 <w:szCs w:val="28"/>
               </w:rPr>
-              <w:t>Huỳnh Quang Thảo</w:t>
-            </w:r>
+              <w:t>Huỳnh</w:t>
+            </w:r>
+            <w:proofErr w:type="spellEnd"/>
+            <w:r>
+              <w:rPr>
+                <w:szCs w:val="28"/>
+              </w:rPr>
+              <w:t xml:space="preserve"> </w:t>
+            </w:r>
+            <w:proofErr w:type="spellStart"/>
+            <w:r>
+              <w:rPr>
+                <w:szCs w:val="28"/>
+              </w:rPr>
+              <w:t>Quang</w:t>
+            </w:r>
+            <w:proofErr w:type="spellEnd"/>
+            <w:r>
+              <w:rPr>
+                <w:szCs w:val="28"/>
+              </w:rPr>
+              <w:t xml:space="preserve"> </w:t>
+            </w:r>
+            <w:proofErr w:type="spellStart"/>
+            <w:r>
+              <w:rPr>
+                <w:szCs w:val="28"/>
+              </w:rPr>
+              <w:t>Thảo</w:t>
+            </w:r>
+            <w:proofErr w:type="spellEnd"/>
           </w:p>
         </w:tc>
         <w:tc>
           <w:tcPr>
-            <w:tcW w:w="1007" w:type="pct"/>
+            <w:tcW w:w="990" w:type="pct"/>
           </w:tcPr>
           <w:p>
             <w:pPr>
@@ -3648,7 +3852,7 @@
         </w:tc>
         <w:tc>
           <w:tcPr>
-            <w:tcW w:w="651" w:type="pct"/>
+            <w:tcW w:w="695" w:type="pct"/>
           </w:tcPr>
           <w:p>
             <w:pPr>
@@ -3668,7 +3872,7 @@
         </w:tc>
         <w:tc>
           <w:tcPr>
-            <w:tcW w:w="1743" w:type="pct"/>
+            <w:tcW w:w="1727" w:type="pct"/>
           </w:tcPr>
           <w:p>
             <w:pPr>
@@ -3692,7 +3896,7 @@
         <w:tc>
           <w:tcPr>
             <w:cnfStyle w:val="001000000000" w:firstRow="0" w:lastRow="0" w:firstColumn="1" w:lastColumn="0" w:oddVBand="0" w:evenVBand="0" w:oddHBand="0" w:evenHBand="0" w:firstRowFirstColumn="0" w:firstRowLastColumn="0" w:lastRowFirstColumn="0" w:lastRowLastColumn="0"/>
-            <w:tcW w:w="263" w:type="pct"/>
+            <w:tcW w:w="269" w:type="pct"/>
           </w:tcPr>
           <w:p>
             <w:pPr>
@@ -3701,11 +3905,17 @@
                 <w:szCs w:val="28"/>
               </w:rPr>
             </w:pPr>
+            <w:r>
+              <w:rPr>
+                <w:szCs w:val="28"/>
+              </w:rPr>
+              <w:t>3</w:t>
+            </w:r>
           </w:p>
         </w:tc>
         <w:tc>
           <w:tcPr>
-            <w:tcW w:w="1336" w:type="pct"/>
+            <w:tcW w:w="1319" w:type="pct"/>
           </w:tcPr>
           <w:p>
             <w:pPr>
@@ -3715,11 +3925,39 @@
                 <w:szCs w:val="28"/>
               </w:rPr>
             </w:pPr>
+            <w:proofErr w:type="spellStart"/>
+            <w:r>
+              <w:rPr>
+                <w:szCs w:val="28"/>
+              </w:rPr>
+              <w:t>Nguyễn</w:t>
+            </w:r>
+            <w:proofErr w:type="spellEnd"/>
+            <w:r>
+              <w:rPr>
+                <w:szCs w:val="28"/>
+              </w:rPr>
+              <w:t xml:space="preserve"> </w:t>
+            </w:r>
+            <w:proofErr w:type="spellStart"/>
+            <w:r>
+              <w:rPr>
+                <w:szCs w:val="28"/>
+              </w:rPr>
+              <w:t>Trung</w:t>
+            </w:r>
+            <w:proofErr w:type="spellEnd"/>
+            <w:r>
+              <w:rPr>
+                <w:szCs w:val="28"/>
+              </w:rPr>
+              <w:t xml:space="preserve"> Nam</w:t>
+            </w:r>
           </w:p>
         </w:tc>
         <w:tc>
           <w:tcPr>
-            <w:tcW w:w="1007" w:type="pct"/>
+            <w:tcW w:w="990" w:type="pct"/>
           </w:tcPr>
           <w:p>
             <w:pPr>
@@ -3729,11 +3967,17 @@
                 <w:szCs w:val="28"/>
               </w:rPr>
             </w:pPr>
+            <w:r>
+              <w:rPr>
+                <w:szCs w:val="28"/>
+              </w:rPr>
+              <w:t>Developer</w:t>
+            </w:r>
           </w:p>
         </w:tc>
         <w:tc>
           <w:tcPr>
-            <w:tcW w:w="651" w:type="pct"/>
+            <w:tcW w:w="695" w:type="pct"/>
           </w:tcPr>
           <w:p>
             <w:pPr>
@@ -3743,17 +3987,26 @@
                 <w:szCs w:val="28"/>
               </w:rPr>
             </w:pPr>
+            <w:r>
+              <w:rPr>
+                <w:szCs w:val="28"/>
+              </w:rPr>
+              <w:t>Member</w:t>
+            </w:r>
           </w:p>
         </w:tc>
         <w:tc>
           <w:tcPr>
-            <w:tcW w:w="1743" w:type="pct"/>
+            <w:tcW w:w="1727" w:type="pct"/>
           </w:tcPr>
           <w:p>
             <w:pPr>
               <w:pStyle w:val="Default"/>
               <w:cnfStyle w:val="000000100000" w:firstRow="0" w:lastRow="0" w:firstColumn="0" w:lastColumn="0" w:oddVBand="0" w:evenVBand="0" w:oddHBand="1" w:evenHBand="0" w:firstRowFirstColumn="0" w:firstRowLastColumn="0" w:lastRowFirstColumn="0" w:lastRowLastColumn="0"/>
             </w:pPr>
+            <w:r>
+              <w:t>namntse61132@fpt.edu.vn</w:t>
+            </w:r>
           </w:p>
         </w:tc>
       </w:tr>
@@ -3761,7 +4014,7 @@
         <w:tc>
           <w:tcPr>
             <w:cnfStyle w:val="001000000000" w:firstRow="0" w:lastRow="0" w:firstColumn="1" w:lastColumn="0" w:oddVBand="0" w:evenVBand="0" w:oddHBand="0" w:evenHBand="0" w:firstRowFirstColumn="0" w:firstRowLastColumn="0" w:lastRowFirstColumn="0" w:lastRowLastColumn="0"/>
-            <w:tcW w:w="263" w:type="pct"/>
+            <w:tcW w:w="269" w:type="pct"/>
           </w:tcPr>
           <w:p>
             <w:pPr>
@@ -3774,13 +4027,13 @@
               <w:rPr>
                 <w:szCs w:val="28"/>
               </w:rPr>
-              <w:t>3</w:t>
+              <w:t>4</w:t>
             </w:r>
           </w:p>
         </w:tc>
         <w:tc>
           <w:tcPr>
-            <w:tcW w:w="1336" w:type="pct"/>
+            <w:tcW w:w="1319" w:type="pct"/>
           </w:tcPr>
           <w:p>
             <w:pPr>
@@ -3790,17 +4043,47 @@
                 <w:szCs w:val="28"/>
               </w:rPr>
             </w:pPr>
+            <w:proofErr w:type="spellStart"/>
             <w:r>
               <w:rPr>
                 <w:szCs w:val="28"/>
               </w:rPr>
-              <w:t>Nguyễn Trung Nam</w:t>
-            </w:r>
+              <w:t>Trần</w:t>
+            </w:r>
+            <w:proofErr w:type="spellEnd"/>
+            <w:r>
+              <w:rPr>
+                <w:szCs w:val="28"/>
+              </w:rPr>
+              <w:t xml:space="preserve"> </w:t>
+            </w:r>
+            <w:proofErr w:type="spellStart"/>
+            <w:r>
+              <w:rPr>
+                <w:szCs w:val="28"/>
+              </w:rPr>
+              <w:t>Thanh</w:t>
+            </w:r>
+            <w:proofErr w:type="spellEnd"/>
+            <w:r>
+              <w:rPr>
+                <w:szCs w:val="28"/>
+              </w:rPr>
+              <w:t xml:space="preserve"> </w:t>
+            </w:r>
+            <w:proofErr w:type="spellStart"/>
+            <w:r>
+              <w:rPr>
+                <w:szCs w:val="28"/>
+              </w:rPr>
+              <w:t>Ngoan</w:t>
+            </w:r>
+            <w:proofErr w:type="spellEnd"/>
           </w:p>
         </w:tc>
         <w:tc>
           <w:tcPr>
-            <w:tcW w:w="1007" w:type="pct"/>
+            <w:tcW w:w="990" w:type="pct"/>
           </w:tcPr>
           <w:p>
             <w:pPr>
@@ -3820,7 +4103,7 @@
         </w:tc>
         <w:tc>
           <w:tcPr>
-            <w:tcW w:w="651" w:type="pct"/>
+            <w:tcW w:w="695" w:type="pct"/>
           </w:tcPr>
           <w:p>
             <w:pPr>
@@ -3840,7 +4123,7 @@
         </w:tc>
         <w:tc>
           <w:tcPr>
-            <w:tcW w:w="1743" w:type="pct"/>
+            <w:tcW w:w="1727" w:type="pct"/>
           </w:tcPr>
           <w:p>
             <w:pPr>
@@ -3848,7 +4131,12 @@
               <w:cnfStyle w:val="000000000000" w:firstRow="0" w:lastRow="0" w:firstColumn="0" w:lastColumn="0" w:oddVBand="0" w:evenVBand="0" w:oddHBand="0" w:evenHBand="0" w:firstRowFirstColumn="0" w:firstRowLastColumn="0" w:lastRowFirstColumn="0" w:lastRowLastColumn="0"/>
             </w:pPr>
             <w:r>
-              <w:t>namntse61132@fpt.edu.vn</w:t>
+              <w:rPr>
+                <w:rFonts w:cs="Arial"/>
+                <w:color w:val="141823"/>
+                <w:shd w:val="clear" w:color="auto" w:fill="F6F7F8"/>
+              </w:rPr>
+              <w:t>ngoanttse61125@fpt.edu.vn</w:t>
             </w:r>
           </w:p>
         </w:tc>
@@ -3860,7 +4148,7 @@
         <w:tc>
           <w:tcPr>
             <w:cnfStyle w:val="001000000000" w:firstRow="0" w:lastRow="0" w:firstColumn="1" w:lastColumn="0" w:oddVBand="0" w:evenVBand="0" w:oddHBand="0" w:evenHBand="0" w:firstRowFirstColumn="0" w:firstRowLastColumn="0" w:lastRowFirstColumn="0" w:lastRowLastColumn="0"/>
-            <w:tcW w:w="263" w:type="pct"/>
+            <w:tcW w:w="269" w:type="pct"/>
           </w:tcPr>
           <w:p>
             <w:pPr>
@@ -3869,11 +4157,17 @@
                 <w:szCs w:val="28"/>
               </w:rPr>
             </w:pPr>
+            <w:r>
+              <w:rPr>
+                <w:szCs w:val="28"/>
+              </w:rPr>
+              <w:t>5</w:t>
+            </w:r>
           </w:p>
         </w:tc>
         <w:tc>
           <w:tcPr>
-            <w:tcW w:w="1336" w:type="pct"/>
+            <w:tcW w:w="1319" w:type="pct"/>
           </w:tcPr>
           <w:p>
             <w:pPr>
@@ -3883,11 +4177,47 @@
                 <w:szCs w:val="28"/>
               </w:rPr>
             </w:pPr>
+            <w:proofErr w:type="spellStart"/>
+            <w:r>
+              <w:rPr>
+                <w:szCs w:val="28"/>
+              </w:rPr>
+              <w:t>Ngô</w:t>
+            </w:r>
+            <w:proofErr w:type="spellEnd"/>
+            <w:r>
+              <w:rPr>
+                <w:szCs w:val="28"/>
+              </w:rPr>
+              <w:t xml:space="preserve"> </w:t>
+            </w:r>
+            <w:proofErr w:type="spellStart"/>
+            <w:r>
+              <w:rPr>
+                <w:szCs w:val="28"/>
+              </w:rPr>
+              <w:t>Tiến</w:t>
+            </w:r>
+            <w:proofErr w:type="spellEnd"/>
+            <w:r>
+              <w:rPr>
+                <w:szCs w:val="28"/>
+              </w:rPr>
+              <w:t xml:space="preserve"> </w:t>
+            </w:r>
+            <w:proofErr w:type="spellStart"/>
+            <w:r>
+              <w:rPr>
+                <w:szCs w:val="28"/>
+              </w:rPr>
+              <w:t>Đạt</w:t>
+            </w:r>
+            <w:proofErr w:type="spellEnd"/>
           </w:p>
         </w:tc>
         <w:tc>
           <w:tcPr>
-            <w:tcW w:w="1007" w:type="pct"/>
+            <w:tcW w:w="990" w:type="pct"/>
           </w:tcPr>
           <w:p>
             <w:pPr>
@@ -3897,11 +4227,17 @@
                 <w:szCs w:val="28"/>
               </w:rPr>
             </w:pPr>
+            <w:r>
+              <w:rPr>
+                <w:szCs w:val="28"/>
+              </w:rPr>
+              <w:t>Developer</w:t>
+            </w:r>
           </w:p>
         </w:tc>
         <w:tc>
           <w:tcPr>
-            <w:tcW w:w="651" w:type="pct"/>
+            <w:tcW w:w="695" w:type="pct"/>
           </w:tcPr>
           <w:p>
             <w:pPr>
@@ -3911,287 +4247,22 @@
                 <w:szCs w:val="28"/>
               </w:rPr>
             </w:pPr>
+            <w:r>
+              <w:rPr>
+                <w:szCs w:val="28"/>
+              </w:rPr>
+              <w:t>Member</w:t>
+            </w:r>
           </w:p>
         </w:tc>
         <w:tc>
           <w:tcPr>
-            <w:tcW w:w="1743" w:type="pct"/>
+            <w:tcW w:w="1727" w:type="pct"/>
           </w:tcPr>
           <w:p>
             <w:pPr>
               <w:pStyle w:val="Default"/>
               <w:cnfStyle w:val="000000100000" w:firstRow="0" w:lastRow="0" w:firstColumn="0" w:lastColumn="0" w:oddVBand="0" w:evenVBand="0" w:oddHBand="1" w:evenHBand="0" w:firstRowFirstColumn="0" w:firstRowLastColumn="0" w:lastRowFirstColumn="0" w:lastRowLastColumn="0"/>
-            </w:pPr>
-          </w:p>
-        </w:tc>
-      </w:tr>
-      <w:tr>
-        <w:tc>
-          <w:tcPr>
-            <w:cnfStyle w:val="001000000000" w:firstRow="0" w:lastRow="0" w:firstColumn="1" w:lastColumn="0" w:oddVBand="0" w:evenVBand="0" w:oddHBand="0" w:evenHBand="0" w:firstRowFirstColumn="0" w:firstRowLastColumn="0" w:lastRowFirstColumn="0" w:lastRowLastColumn="0"/>
-            <w:tcW w:w="263" w:type="pct"/>
-          </w:tcPr>
-          <w:p>
-            <w:pPr>
-              <w:pStyle w:val="Default"/>
-              <w:rPr>
-                <w:szCs w:val="28"/>
-              </w:rPr>
-            </w:pPr>
-            <w:r>
-              <w:rPr>
-                <w:szCs w:val="28"/>
-              </w:rPr>
-              <w:t>4</w:t>
-            </w:r>
-          </w:p>
-        </w:tc>
-        <w:tc>
-          <w:tcPr>
-            <w:tcW w:w="1336" w:type="pct"/>
-          </w:tcPr>
-          <w:p>
-            <w:pPr>
-              <w:pStyle w:val="Default"/>
-              <w:cnfStyle w:val="000000000000" w:firstRow="0" w:lastRow="0" w:firstColumn="0" w:lastColumn="0" w:oddVBand="0" w:evenVBand="0" w:oddHBand="0" w:evenHBand="0" w:firstRowFirstColumn="0" w:firstRowLastColumn="0" w:lastRowFirstColumn="0" w:lastRowLastColumn="0"/>
-              <w:rPr>
-                <w:szCs w:val="28"/>
-              </w:rPr>
-            </w:pPr>
-            <w:r>
-              <w:rPr>
-                <w:szCs w:val="28"/>
-              </w:rPr>
-              <w:t>Trần Thanh Ngoan</w:t>
-            </w:r>
-          </w:p>
-        </w:tc>
-        <w:tc>
-          <w:tcPr>
-            <w:tcW w:w="1007" w:type="pct"/>
-          </w:tcPr>
-          <w:p>
-            <w:pPr>
-              <w:pStyle w:val="Default"/>
-              <w:cnfStyle w:val="000000000000" w:firstRow="0" w:lastRow="0" w:firstColumn="0" w:lastColumn="0" w:oddVBand="0" w:evenVBand="0" w:oddHBand="0" w:evenHBand="0" w:firstRowFirstColumn="0" w:firstRowLastColumn="0" w:lastRowFirstColumn="0" w:lastRowLastColumn="0"/>
-              <w:rPr>
-                <w:szCs w:val="28"/>
-              </w:rPr>
-            </w:pPr>
-            <w:r>
-              <w:rPr>
-                <w:szCs w:val="28"/>
-              </w:rPr>
-              <w:t>Developer</w:t>
-            </w:r>
-          </w:p>
-        </w:tc>
-        <w:tc>
-          <w:tcPr>
-            <w:tcW w:w="651" w:type="pct"/>
-          </w:tcPr>
-          <w:p>
-            <w:pPr>
-              <w:pStyle w:val="Default"/>
-              <w:cnfStyle w:val="000000000000" w:firstRow="0" w:lastRow="0" w:firstColumn="0" w:lastColumn="0" w:oddVBand="0" w:evenVBand="0" w:oddHBand="0" w:evenHBand="0" w:firstRowFirstColumn="0" w:firstRowLastColumn="0" w:lastRowFirstColumn="0" w:lastRowLastColumn="0"/>
-              <w:rPr>
-                <w:szCs w:val="28"/>
-              </w:rPr>
-            </w:pPr>
-            <w:r>
-              <w:rPr>
-                <w:szCs w:val="28"/>
-              </w:rPr>
-              <w:t>Member</w:t>
-            </w:r>
-          </w:p>
-        </w:tc>
-        <w:tc>
-          <w:tcPr>
-            <w:tcW w:w="1743" w:type="pct"/>
-          </w:tcPr>
-          <w:p>
-            <w:pPr>
-              <w:pStyle w:val="Default"/>
-              <w:cnfStyle w:val="000000000000" w:firstRow="0" w:lastRow="0" w:firstColumn="0" w:lastColumn="0" w:oddVBand="0" w:evenVBand="0" w:oddHBand="0" w:evenHBand="0" w:firstRowFirstColumn="0" w:firstRowLastColumn="0" w:lastRowFirstColumn="0" w:lastRowLastColumn="0"/>
-            </w:pPr>
-            <w:r>
-              <w:rPr>
-                <w:rFonts w:cs="Arial"/>
-                <w:color w:val="141823"/>
-                <w:shd w:val="clear" w:color="auto" w:fill="F6F7F8"/>
-              </w:rPr>
-              <w:t>ngoanttse61125@fpt.edu.vn</w:t>
-            </w:r>
-          </w:p>
-        </w:tc>
-      </w:tr>
-      <w:tr>
-        <w:trPr>
-          <w:cnfStyle w:val="000000100000" w:firstRow="0" w:lastRow="0" w:firstColumn="0" w:lastColumn="0" w:oddVBand="0" w:evenVBand="0" w:oddHBand="1" w:evenHBand="0" w:firstRowFirstColumn="0" w:firstRowLastColumn="0" w:lastRowFirstColumn="0" w:lastRowLastColumn="0"/>
-        </w:trPr>
-        <w:tc>
-          <w:tcPr>
-            <w:cnfStyle w:val="001000000000" w:firstRow="0" w:lastRow="0" w:firstColumn="1" w:lastColumn="0" w:oddVBand="0" w:evenVBand="0" w:oddHBand="0" w:evenHBand="0" w:firstRowFirstColumn="0" w:firstRowLastColumn="0" w:lastRowFirstColumn="0" w:lastRowLastColumn="0"/>
-            <w:tcW w:w="263" w:type="pct"/>
-          </w:tcPr>
-          <w:p>
-            <w:pPr>
-              <w:pStyle w:val="Default"/>
-              <w:rPr>
-                <w:szCs w:val="28"/>
-              </w:rPr>
-            </w:pPr>
-          </w:p>
-        </w:tc>
-        <w:tc>
-          <w:tcPr>
-            <w:tcW w:w="1336" w:type="pct"/>
-          </w:tcPr>
-          <w:p>
-            <w:pPr>
-              <w:pStyle w:val="Default"/>
-              <w:cnfStyle w:val="000000100000" w:firstRow="0" w:lastRow="0" w:firstColumn="0" w:lastColumn="0" w:oddVBand="0" w:evenVBand="0" w:oddHBand="1" w:evenHBand="0" w:firstRowFirstColumn="0" w:firstRowLastColumn="0" w:lastRowFirstColumn="0" w:lastRowLastColumn="0"/>
-              <w:rPr>
-                <w:szCs w:val="28"/>
-              </w:rPr>
-            </w:pPr>
-          </w:p>
-        </w:tc>
-        <w:tc>
-          <w:tcPr>
-            <w:tcW w:w="1007" w:type="pct"/>
-          </w:tcPr>
-          <w:p>
-            <w:pPr>
-              <w:pStyle w:val="Default"/>
-              <w:cnfStyle w:val="000000100000" w:firstRow="0" w:lastRow="0" w:firstColumn="0" w:lastColumn="0" w:oddVBand="0" w:evenVBand="0" w:oddHBand="1" w:evenHBand="0" w:firstRowFirstColumn="0" w:firstRowLastColumn="0" w:lastRowFirstColumn="0" w:lastRowLastColumn="0"/>
-              <w:rPr>
-                <w:szCs w:val="28"/>
-              </w:rPr>
-            </w:pPr>
-          </w:p>
-        </w:tc>
-        <w:tc>
-          <w:tcPr>
-            <w:tcW w:w="651" w:type="pct"/>
-          </w:tcPr>
-          <w:p>
-            <w:pPr>
-              <w:pStyle w:val="Default"/>
-              <w:cnfStyle w:val="000000100000" w:firstRow="0" w:lastRow="0" w:firstColumn="0" w:lastColumn="0" w:oddVBand="0" w:evenVBand="0" w:oddHBand="1" w:evenHBand="0" w:firstRowFirstColumn="0" w:firstRowLastColumn="0" w:lastRowFirstColumn="0" w:lastRowLastColumn="0"/>
-              <w:rPr>
-                <w:szCs w:val="28"/>
-              </w:rPr>
-            </w:pPr>
-          </w:p>
-        </w:tc>
-        <w:tc>
-          <w:tcPr>
-            <w:tcW w:w="1743" w:type="pct"/>
-          </w:tcPr>
-          <w:p>
-            <w:pPr>
-              <w:pStyle w:val="Default"/>
-              <w:cnfStyle w:val="000000100000" w:firstRow="0" w:lastRow="0" w:firstColumn="0" w:lastColumn="0" w:oddVBand="0" w:evenVBand="0" w:oddHBand="1" w:evenHBand="0" w:firstRowFirstColumn="0" w:firstRowLastColumn="0" w:lastRowFirstColumn="0" w:lastRowLastColumn="0"/>
-              <w:rPr>
-                <w:rFonts w:cs="Arial"/>
-                <w:color w:val="141823"/>
-                <w:shd w:val="clear" w:color="auto" w:fill="F6F7F8"/>
-              </w:rPr>
-            </w:pPr>
-          </w:p>
-        </w:tc>
-      </w:tr>
-      <w:tr>
-        <w:tc>
-          <w:tcPr>
-            <w:cnfStyle w:val="001000000000" w:firstRow="0" w:lastRow="0" w:firstColumn="1" w:lastColumn="0" w:oddVBand="0" w:evenVBand="0" w:oddHBand="0" w:evenHBand="0" w:firstRowFirstColumn="0" w:firstRowLastColumn="0" w:lastRowFirstColumn="0" w:lastRowLastColumn="0"/>
-            <w:tcW w:w="263" w:type="pct"/>
-          </w:tcPr>
-          <w:p>
-            <w:pPr>
-              <w:pStyle w:val="Default"/>
-              <w:rPr>
-                <w:szCs w:val="28"/>
-              </w:rPr>
-            </w:pPr>
-            <w:r>
-              <w:rPr>
-                <w:szCs w:val="28"/>
-              </w:rPr>
-              <w:t>5</w:t>
-            </w:r>
-          </w:p>
-        </w:tc>
-        <w:tc>
-          <w:tcPr>
-            <w:tcW w:w="1336" w:type="pct"/>
-          </w:tcPr>
-          <w:p>
-            <w:pPr>
-              <w:pStyle w:val="Default"/>
-              <w:cnfStyle w:val="000000000000" w:firstRow="0" w:lastRow="0" w:firstColumn="0" w:lastColumn="0" w:oddVBand="0" w:evenVBand="0" w:oddHBand="0" w:evenHBand="0" w:firstRowFirstColumn="0" w:firstRowLastColumn="0" w:lastRowFirstColumn="0" w:lastRowLastColumn="0"/>
-              <w:rPr>
-                <w:szCs w:val="28"/>
-              </w:rPr>
-            </w:pPr>
-            <w:r>
-              <w:rPr>
-                <w:szCs w:val="28"/>
-              </w:rPr>
-              <w:t>Ngô Tiến Đạt</w:t>
-            </w:r>
-          </w:p>
-        </w:tc>
-        <w:tc>
-          <w:tcPr>
-            <w:tcW w:w="1007" w:type="pct"/>
-          </w:tcPr>
-          <w:p>
-            <w:pPr>
-              <w:pStyle w:val="Default"/>
-              <w:cnfStyle w:val="000000000000" w:firstRow="0" w:lastRow="0" w:firstColumn="0" w:lastColumn="0" w:oddVBand="0" w:evenVBand="0" w:oddHBand="0" w:evenHBand="0" w:firstRowFirstColumn="0" w:firstRowLastColumn="0" w:lastRowFirstColumn="0" w:lastRowLastColumn="0"/>
-              <w:rPr>
-                <w:szCs w:val="28"/>
-              </w:rPr>
-            </w:pPr>
-            <w:r>
-              <w:rPr>
-                <w:szCs w:val="28"/>
-              </w:rPr>
-              <w:t>Developer</w:t>
-            </w:r>
-          </w:p>
-        </w:tc>
-        <w:tc>
-          <w:tcPr>
-            <w:tcW w:w="651" w:type="pct"/>
-          </w:tcPr>
-          <w:p>
-            <w:pPr>
-              <w:pStyle w:val="Default"/>
-              <w:cnfStyle w:val="000000000000" w:firstRow="0" w:lastRow="0" w:firstColumn="0" w:lastColumn="0" w:oddVBand="0" w:evenVBand="0" w:oddHBand="0" w:evenHBand="0" w:firstRowFirstColumn="0" w:firstRowLastColumn="0" w:lastRowFirstColumn="0" w:lastRowLastColumn="0"/>
-              <w:rPr>
-                <w:szCs w:val="28"/>
-              </w:rPr>
-            </w:pPr>
-            <w:r>
-              <w:rPr>
-                <w:szCs w:val="28"/>
-              </w:rPr>
-              <w:t>Member</w:t>
-            </w:r>
-          </w:p>
-        </w:tc>
-        <w:tc>
-          <w:tcPr>
-            <w:tcW w:w="1743" w:type="pct"/>
-          </w:tcPr>
-          <w:p>
-            <w:pPr>
-              <w:pStyle w:val="Default"/>
-              <w:cnfStyle w:val="000000000000" w:firstRow="0" w:lastRow="0" w:firstColumn="0" w:lastColumn="0" w:oddVBand="0" w:evenVBand="0" w:oddHBand="0" w:evenHBand="0" w:firstRowFirstColumn="0" w:firstRowLastColumn="0" w:lastRowFirstColumn="0" w:lastRowLastColumn="0"/>
               <w:rPr>
                 <w:rFonts w:cs="Arial"/>
                 <w:color w:val="141823"/>
@@ -7574,7 +7645,7 @@
 </file>
 
 <file path=customXml/itemProps1.xml><?xml version="1.0" encoding="utf-8"?>
-<ds:datastoreItem xmlns:ds="http://schemas.openxmlformats.org/officeDocument/2006/customXml" ds:itemID="{11E4BB2D-B91C-4E42-BC6C-D1D1FF100C6A}">
+<ds:datastoreItem xmlns:ds="http://schemas.openxmlformats.org/officeDocument/2006/customXml" ds:itemID="{34DE6E84-8DD8-FF41-881A-767F9BE977C1}">
   <ds:schemaRefs>
     <ds:schemaRef ds:uri="http://schemas.openxmlformats.org/officeDocument/2006/bibliography"/>
   </ds:schemaRefs>

</xml_diff>